<commit_message>
Stand am Ende des Tages
</commit_message>
<xml_diff>
--- a/dokument/docx/document.docx
+++ b/dokument/docx/document.docx
@@ -285,11 +285,41 @@
         <w:t xml:space="preserve">Stadt Euskirchen [8] - Plattform: SD.NET RIM 4 [9]</w:t>
       </w:r>
     </w:p>
+    <w:bookmarkStart w:id="zu-den-eigenschaften" w:name="zu-den-eigenschaften"/>
+    <w:p>
+      <w:pPr>
+        <w:pStyle w:val="Heading3"/>
+      </w:pPr>
+      <w:r>
+        <w:t xml:space="preserve">Zu den Eigenschaften</w:t>
+      </w:r>
+    </w:p>
+    <w:bookmarkEnd w:id="zu-den-eigenschaften"/>
     <w:p>
       <w:r>
         <w:t xml:space="preserve">Eigenschaften der einzelnen Objekttypen sind, wenn nicht anders angegeben, verpflichtend. Optionale Eigenschaften sind entsprechend gekennzeichnet.</w:t>
       </w:r>
     </w:p>
+    <w:p>
+      <w:r>
+        <w:t xml:space="preserve">Durch die aktuelle Detailtiefe der Beschreibungen soll vor allem die Frage "Was soll/kann gespeichert bzw. ausgedrückt werden?" geklärt werden.</w:t>
+      </w:r>
+    </w:p>
+    <w:p>
+      <w:r>
+        <w:t xml:space="preserve">Detailliertere Anforderungen an die Eigenschaften ("Wie genau soll eine Information gespeichert werden?") werden zu einem späteren Zeitpunkt erörtert.</w:t>
+      </w:r>
+    </w:p>
+    <w:bookmarkStart w:id="zu-den-beziehungen" w:name="zu-den-beziehungen"/>
+    <w:p>
+      <w:pPr>
+        <w:pStyle w:val="Heading3"/>
+      </w:pPr>
+      <w:r>
+        <w:t xml:space="preserve">Zu den Beziehungen</w:t>
+      </w:r>
+    </w:p>
+    <w:bookmarkEnd w:id="zu-den-beziehungen"/>
     <w:p>
       <w:r>
         <w:t xml:space="preserve">Bei Beschreibung der Beziehungen zwischen Objekten wird zu diesem Zeitpunkt nicht berücksichtigt, ob eine Beziehung zwischen zwei Objekten A und B am Objekt A oder am Objekt B definiert wird. So spielt es bislang keine Rolle, ob einem Gremium mehrere Personen zugeordnet werden oder einer Person mehrere Gremien zugewiesen werden. Das Augenmerkt liegt hier nur auf der Tatsache, welche Beziehung existieren können und was diese Beziehungen aussagen sollen.</w:t>
@@ -930,6 +960,59 @@
       </w:r>
     </w:p>
     <w:bookmarkEnd w:id="eigenschaften-3"/>
+    <w:p>
+      <w:pPr>
+        <w:pStyle w:val="DefinitionTerm"/>
+      </w:pPr>
+      <w:r>
+        <w:t xml:space="preserve">Kennung</w:t>
+      </w:r>
+    </w:p>
+    <w:p>
+      <w:pPr>
+        <w:pStyle w:val="Definition"/>
+      </w:pPr>
+      <w:r>
+        <w:t xml:space="preserve">Zur eundeitigen Kennzeichnung einer Organisation innerhalb einer Gebietskörperschaft</w:t>
+      </w:r>
+    </w:p>
+    <w:p>
+      <w:pPr>
+        <w:pStyle w:val="DefinitionTerm"/>
+      </w:pPr>
+      <w:r>
+        <w:t xml:space="preserve">Name</w:t>
+      </w:r>
+    </w:p>
+    <w:p>
+      <w:pPr>
+        <w:pStyle w:val="Definition"/>
+      </w:pPr>
+      <w:r>
+        <w:t xml:space="preserve">Der gebräuchliche Name der Organisation, z.B. "SPD" oder "DIE LINKE".</w:t>
+      </w:r>
+    </w:p>
+    <w:bookmarkStart w:id="anmerkungen-2" w:name="anmerkungen-2"/>
+    <w:p>
+      <w:pPr>
+        <w:pStyle w:val="Heading4"/>
+      </w:pPr>
+      <w:r>
+        <w:t xml:space="preserve">Anmerkungen</w:t>
+      </w:r>
+    </w:p>
+    <w:bookmarkEnd w:id="anmerkungen-2"/>
+    <w:p>
+      <w:pPr>
+        <w:numPr>
+          <w:numId w:val="10"/>
+          <w:ilvl w:val="0"/>
+        </w:numPr>
+      </w:pPr>
+      <w:r>
+        <w:t xml:space="preserve">Unklar ist bislang, ob Organisationen in der Praxis eher Fraktionen ("SPD-Fraktion im Kölner Rat", "SPD-Fraktion in Köln-Innenstadt") abbilden oder ob eher Ortsverbände von Parteien ("SPD Köln") gemeint sein werden. Einblicke, wie gängige Systeme dies handhaben, sollten gesammelt und berücksichtigt werden.</w:t>
+      </w:r>
+    </w:p>
     <w:bookmarkStart w:id="beziehungen-3" w:name="beziehungen-3"/>
     <w:p>
       <w:pPr>
@@ -940,6 +1023,37 @@
       </w:r>
     </w:p>
     <w:bookmarkEnd w:id="beziehungen-3"/>
+    <w:p>
+      <w:pPr>
+        <w:numPr>
+          <w:numId w:val="11"/>
+          <w:ilvl w:val="0"/>
+        </w:numPr>
+      </w:pPr>
+      <w:r>
+        <w:t xml:space="preserve">Jede Organisationen gehört zu einer Gebietskörperschaft.</w:t>
+      </w:r>
+    </w:p>
+    <w:p>
+      <w:pPr>
+        <w:numPr>
+          <w:numId w:val="11"/>
+          <w:ilvl w:val="0"/>
+        </w:numPr>
+      </w:pPr>
+      <w:r>
+        <w:t xml:space="preserve">Personen können Organisationen angehören (</w:t>
+      </w:r>
+      <w:r>
+        <w:rPr>
+          <w:i/>
+        </w:rPr>
+        <w:t xml:space="preserve">datiert</w:t>
+      </w:r>
+      <w:r>
+        <w:t xml:space="preserve">).</w:t>
+      </w:r>
+    </w:p>
     <w:bookmarkStart w:id="sitzung" w:name="sitzung"/>
     <w:p>
       <w:pPr>
@@ -952,7 +1066,7 @@
     <w:bookmarkEnd w:id="sitzung"/>
     <w:p>
       <w:r>
-        <w:t xml:space="preserve">Eine Sitzung ist die Versammlung der Mitglieder eines Gremiums zu einem bestimmten Zeitpunkt. Sitzungen können eine laufende Nummer haben., üblicherweise beginnend bei 1 zu Beginn einer Wahlperiode, haben.</w:t>
+        <w:t xml:space="preserve">Eine Sitzung ist die Versammlung der Mitglieder eines Gremiums zu einem bestimmten Zeitpunkt. Sitzungen können eine laufende Nummer haben.</w:t>
       </w:r>
     </w:p>
     <w:p>
@@ -970,6 +1084,103 @@
       </w:r>
     </w:p>
     <w:bookmarkEnd w:id="eigenschaften-4"/>
+    <w:p>
+      <w:pPr>
+        <w:pStyle w:val="DefinitionTerm"/>
+      </w:pPr>
+      <w:r>
+        <w:t xml:space="preserve">Kennung</w:t>
+      </w:r>
+    </w:p>
+    <w:p>
+      <w:pPr>
+        <w:pStyle w:val="Definition"/>
+      </w:pPr>
+      <w:r>
+        <w:t xml:space="preserve">Zur eindeutigen Identifizierung der Sitzung innerhalb einer Gebietskörperschaft. In der Praxis wird eine solche Kennzeichnung entweder durch eine laufende Nummer gebildet, oder durch Kombination mehrerer Merkmale wie dem Kürzel des Gremiums, der laufenden Nummer der Sitzung in einem Jahr und der Jahreszahl (z.B. "BV1/0034/2012").</w:t>
+      </w:r>
+    </w:p>
+    <w:p>
+      <w:pPr>
+        <w:pStyle w:val="DefinitionTerm"/>
+      </w:pPr>
+      <w:r>
+        <w:t xml:space="preserve">Nummer</w:t>
+      </w:r>
+    </w:p>
+    <w:p>
+      <w:pPr>
+        <w:pStyle w:val="Definition"/>
+      </w:pPr>
+      <w:r>
+        <w:rPr>
+          <w:i/>
+        </w:rPr>
+        <w:t xml:space="preserve">Optional</w:t>
+      </w:r>
+      <w:r>
+        <w:t xml:space="preserve">. Laufende Nummer der Sitzung, üblicherweise innerhalb der Wahlperiode mit 1 beginnend. In der Praxis wird dadurch z.B. die "2. Sitzung des Rats" gekennzeichnet.</w:t>
+      </w:r>
+    </w:p>
+    <w:p>
+      <w:pPr>
+        <w:pStyle w:val="DefinitionTerm"/>
+      </w:pPr>
+      <w:r>
+        <w:t xml:space="preserve">Anfang</w:t>
+      </w:r>
+    </w:p>
+    <w:p>
+      <w:pPr>
+        <w:pStyle w:val="Definition"/>
+      </w:pPr>
+      <w:r>
+        <w:t xml:space="preserve">Datum und Uhrzeit des Anfangs der Sitzung</w:t>
+      </w:r>
+    </w:p>
+    <w:p>
+      <w:pPr>
+        <w:pStyle w:val="DefinitionTerm"/>
+      </w:pPr>
+      <w:r>
+        <w:t xml:space="preserve">Ende</w:t>
+      </w:r>
+    </w:p>
+    <w:p>
+      <w:pPr>
+        <w:pStyle w:val="Definition"/>
+      </w:pPr>
+      <w:r>
+        <w:rPr>
+          <w:i/>
+        </w:rPr>
+        <w:t xml:space="preserve">Optional</w:t>
+      </w:r>
+      <w:r>
+        <w:t xml:space="preserve">. Datum und Uhrzeit vom Ende der Sitzung</w:t>
+      </w:r>
+    </w:p>
+    <w:bookmarkStart w:id="anmerkung" w:name="anmerkung"/>
+    <w:p>
+      <w:pPr>
+        <w:pStyle w:val="Heading4"/>
+      </w:pPr>
+      <w:r>
+        <w:t xml:space="preserve">Anmerkung</w:t>
+      </w:r>
+    </w:p>
+    <w:bookmarkEnd w:id="anmerkung"/>
+    <w:p>
+      <w:pPr>
+        <w:numPr>
+          <w:numId w:val="12"/>
+          <w:ilvl w:val="0"/>
+        </w:numPr>
+      </w:pPr>
+      <w:r>
+        <w:t xml:space="preserve">Unklar ist, ob der Anfangszeitpunkt besser durch zwei getrennte Felder kodiert werden sollte: Anfangs-Datum (als Pflichtfeld) und Anfangs-Uhrzeit als optionales Feld. Dadurch könnten zukünftige Sitzungen, deren Uhrzeit noch nicht feststeht, korrekt abgebildet werden. Es müsste geprüft werden, ob dies in der Praxis relevant ist.</w:t>
+      </w:r>
+    </w:p>
     <w:bookmarkStart w:id="beziehungen-4" w:name="beziehungen-4"/>
     <w:p>
       <w:pPr>
@@ -980,6 +1191,87 @@
       </w:r>
     </w:p>
     <w:bookmarkEnd w:id="beziehungen-4"/>
+    <w:p>
+      <w:pPr>
+        <w:numPr>
+          <w:numId w:val="13"/>
+          <w:ilvl w:val="0"/>
+        </w:numPr>
+      </w:pPr>
+      <w:r>
+        <w:t xml:space="preserve">Sitzungen sind grundsätzlich genau einem Gremium zugeordnet.</w:t>
+      </w:r>
+    </w:p>
+    <w:p>
+      <w:pPr>
+        <w:numPr>
+          <w:numId w:val="13"/>
+          <w:ilvl w:val="0"/>
+        </w:numPr>
+      </w:pPr>
+      <w:r>
+        <w:t xml:space="preserve">Personen sind Sitzungen zugeordnet, um die Teilnahme an der Sitzung auszudrücken.</w:t>
+      </w:r>
+    </w:p>
+    <w:p>
+      <w:pPr>
+        <w:numPr>
+          <w:numId w:val="13"/>
+          <w:ilvl w:val="0"/>
+        </w:numPr>
+      </w:pPr>
+      <w:r>
+        <w:t xml:space="preserve">Drucksachen werden vom Typ "Sitzung"</w:t>
+      </w:r>
+      <w:r>
+        <w:t xml:space="preserve"> </w:t>
+      </w:r>
+      <w:r>
+        <w:rPr>
+          <w:i/>
+        </w:rPr>
+        <w:t xml:space="preserve">optional</w:t>
+      </w:r>
+      <w:r>
+        <w:t xml:space="preserve"> </w:t>
+      </w:r>
+      <w:r>
+        <w:t xml:space="preserve">zu mehreren zwecken referenziert:</w:t>
+      </w:r>
+    </w:p>
+    <w:p>
+      <w:pPr>
+        <w:numPr>
+          <w:numId w:val="14"/>
+          <w:ilvl w:val="1"/>
+        </w:numPr>
+      </w:pPr>
+      <w:r>
+        <w:t xml:space="preserve">Zum Verweis auf die Einladung zur Sitzung</w:t>
+      </w:r>
+    </w:p>
+    <w:p>
+      <w:pPr>
+        <w:numPr>
+          <w:numId w:val="14"/>
+          <w:ilvl w:val="1"/>
+        </w:numPr>
+      </w:pPr>
+      <w:r>
+        <w:t xml:space="preserve">Zum Verweis auf das Ergebnisprotokoll zur Sitzung</w:t>
+      </w:r>
+    </w:p>
+    <w:p>
+      <w:pPr>
+        <w:numPr>
+          <w:numId w:val="14"/>
+          <w:ilvl w:val="1"/>
+        </w:numPr>
+      </w:pPr>
+      <w:r>
+        <w:t xml:space="preserve">Zum Verweis auf das Wortprotokoll zur Sitzung</w:t>
+      </w:r>
+    </w:p>
     <w:bookmarkStart w:id="tagesordnungspunkt" w:name="tagesordnungspunkt"/>
     <w:p>
       <w:pPr>
@@ -995,6 +1287,11 @@
         <w:t xml:space="preserve">Der Tagesordnungspunkt wird für eine bestimmte Sitzung angelegt, erhält eine (innerhalb dieser Sitzung eindeutige) Nummer und einen Titel (Betreff). Nach der Sitzung wird dem Tagesordnungspunkt außerdem ein Ergebnis angehängt. Falls abweichend von der ursprünglichen Beschlussvorlage (z.B. durch Berücksichtigung eines Änderungsantrags) kann ein bestimmter Beschlusstext zu Protokoll gegeben werden. Sofern das Abstimmungsergebnis nicht einstimmig ist, kann es durch mehrere referenzierende Stimmabgaben festgehalten werden.</w:t>
       </w:r>
     </w:p>
+    <w:p>
+      <w:r>
+        <w:t xml:space="preserve">In der Praxis werden die meisten Sitzungen mehrere Tagesordnungspunkte haben.</w:t>
+      </w:r>
+    </w:p>
     <w:bookmarkStart w:id="eigenschaften-5" w:name="eigenschaften-5"/>
     <w:p>
       <w:pPr>
@@ -1005,6 +1302,113 @@
       </w:r>
     </w:p>
     <w:bookmarkEnd w:id="eigenschaften-5"/>
+    <w:p>
+      <w:pPr>
+        <w:pStyle w:val="DefinitionTerm"/>
+      </w:pPr>
+      <w:r>
+        <w:t xml:space="preserve">Nummer</w:t>
+      </w:r>
+    </w:p>
+    <w:p>
+      <w:pPr>
+        <w:pStyle w:val="Definition"/>
+      </w:pPr>
+      <w:r>
+        <w:t xml:space="preserve">Beispiel: "1.2.3". Diese Nummer gibt an, in welcher Reihenfolge die Tagesordnungspunkte einer Sitzung behandelt werden. Im Kontext einer Sitzung ist diese Nummer eindeutig.</w:t>
+      </w:r>
+    </w:p>
+    <w:p>
+      <w:pPr>
+        <w:pStyle w:val="DefinitionTerm"/>
+      </w:pPr>
+      <w:r>
+        <w:t xml:space="preserve">Öffentlich</w:t>
+      </w:r>
+    </w:p>
+    <w:p>
+      <w:pPr>
+        <w:pStyle w:val="Definition"/>
+      </w:pPr>
+      <w:r>
+        <w:t xml:space="preserve">ja/nein. Kennzeichnet, ob der Tagesordnungspunkt in öffentlicher Sitzung behandelt wird.</w:t>
+      </w:r>
+    </w:p>
+    <w:p>
+      <w:pPr>
+        <w:pStyle w:val="DefinitionTerm"/>
+      </w:pPr>
+      <w:r>
+        <w:t xml:space="preserve">Titel</w:t>
+      </w:r>
+    </w:p>
+    <w:p>
+      <w:pPr>
+        <w:pStyle w:val="Definition"/>
+      </w:pPr>
+      <w:r>
+        <w:t xml:space="preserve">Das Thema des Tagesordnungspunktes</w:t>
+      </w:r>
+    </w:p>
+    <w:p>
+      <w:pPr>
+        <w:pStyle w:val="DefinitionTerm"/>
+      </w:pPr>
+      <w:r>
+        <w:t xml:space="preserve">Ergebnis</w:t>
+      </w:r>
+    </w:p>
+    <w:p>
+      <w:pPr>
+        <w:pStyle w:val="Definition"/>
+      </w:pPr>
+      <w:r>
+        <w:t xml:space="preserve">Eines aus einer Liste definierter Ergebnisse. Möglich sind: "Unverändert beschlossen", "Geändert beschlossen", "Endgültig abgelehnt", "Zur Kenntnis genommen", "Ohne Votum in nachfolgende Gremien überwiesen"</w:t>
+      </w:r>
+    </w:p>
+    <w:p>
+      <w:pPr>
+        <w:pStyle w:val="DefinitionTerm"/>
+      </w:pPr>
+      <w:r>
+        <w:t xml:space="preserve">Beschlusstext</w:t>
+      </w:r>
+    </w:p>
+    <w:p>
+      <w:pPr>
+        <w:pStyle w:val="Definition"/>
+      </w:pPr>
+      <w:r>
+        <w:rPr>
+          <w:i/>
+        </w:rPr>
+        <w:t xml:space="preserve">Optional</w:t>
+      </w:r>
+      <w:r>
+        <w:t xml:space="preserve">. Falls in diesem Tagesordnungspunkt ein Beschluss gefasst wurde, kann der Text hier hinterlegt werden. Das ist besonders dann in de Praxis relevant, wenn der gefasste Beschluss (z.B. durch Änderungsantrag) von der Beschlussvorlage abweicht.</w:t>
+      </w:r>
+    </w:p>
+    <w:bookmarkStart w:id="anmerkungen-3" w:name="anmerkungen-3"/>
+    <w:p>
+      <w:pPr>
+        <w:pStyle w:val="Heading4"/>
+      </w:pPr>
+      <w:r>
+        <w:t xml:space="preserve">Anmerkungen</w:t>
+      </w:r>
+    </w:p>
+    <w:bookmarkEnd w:id="anmerkungen-3"/>
+    <w:p>
+      <w:pPr>
+        <w:numPr>
+          <w:numId w:val="15"/>
+          <w:ilvl w:val="0"/>
+        </w:numPr>
+      </w:pPr>
+      <w:r>
+        <w:t xml:space="preserve">Einige Systeme vergeben zu Tagesordnungspunkten intern unveränderliche, numerische IDs. Es ist unklar, ob es zusätzlichen Nutzen bringt, derartige IDs, neben den Nummern, in den Standard zu übernehmen. Dies würde vermutlich nur Sinn ergeben, wenn es als Pflichtfeld gelten kann.</w:t>
+      </w:r>
+    </w:p>
     <w:bookmarkStart w:id="beziehungen-5" w:name="beziehungen-5"/>
     <w:p>
       <w:pPr>
@@ -1015,6 +1419,43 @@
       </w:r>
     </w:p>
     <w:bookmarkEnd w:id="beziehungen-5"/>
+    <w:p>
+      <w:pPr>
+        <w:numPr>
+          <w:numId w:val="16"/>
+          <w:ilvl w:val="0"/>
+        </w:numPr>
+      </w:pPr>
+      <w:r>
+        <w:t xml:space="preserve">Es können mehrere Objekte vom Typ "Stimmabgabe" referenziert werden, um das Abstimmungsverhalten von Fraktionen oder Einzelpersonen zu dokumentieren.</w:t>
+      </w:r>
+    </w:p>
+    <w:p>
+      <w:pPr>
+        <w:numPr>
+          <w:numId w:val="16"/>
+          <w:ilvl w:val="0"/>
+        </w:numPr>
+      </w:pPr>
+      <w:r>
+        <w:t xml:space="preserve">Es können Personen referenziert werden, die während der Abstimmung zu diesem Tagesordnungspunkt</w:t>
+      </w:r>
+      <w:r>
+        <w:t xml:space="preserve"> </w:t>
+      </w:r>
+      <w:r>
+        <w:rPr>
+          <w:i/>
+        </w:rPr>
+        <w:t xml:space="preserve">nicht</w:t>
+      </w:r>
+      <w:r>
+        <w:t xml:space="preserve"> </w:t>
+      </w:r>
+      <w:r>
+        <w:t xml:space="preserve">anwesend waren.</w:t>
+      </w:r>
+    </w:p>
     <w:bookmarkStart w:id="stimmabgabe" w:name="stimmabgabe"/>
     <w:p>
       <w:pPr>
@@ -1040,6 +1481,38 @@
       </w:r>
     </w:p>
     <w:bookmarkEnd w:id="eigenschaften-6"/>
+    <w:p>
+      <w:pPr>
+        <w:pStyle w:val="DefinitionTerm"/>
+      </w:pPr>
+      <w:r>
+        <w:t xml:space="preserve">Anzahl der Stimmen</w:t>
+      </w:r>
+    </w:p>
+    <w:p>
+      <w:pPr>
+        <w:pStyle w:val="Definition"/>
+      </w:pPr>
+      <w:r>
+        <w:t xml:space="preserve">Gehört die Stimmabgabe zu einer Person, ist der Wert immer 1. Gehört sie jedoch zu einer Organisation (=Fraktion), kann der Wert hier größer als 1 sein.</w:t>
+      </w:r>
+    </w:p>
+    <w:p>
+      <w:pPr>
+        <w:pStyle w:val="DefinitionTerm"/>
+      </w:pPr>
+      <w:r>
+        <w:t xml:space="preserve">Votum</w:t>
+      </w:r>
+    </w:p>
+    <w:p>
+      <w:pPr>
+        <w:pStyle w:val="Definition"/>
+      </w:pPr>
+      <w:r>
+        <w:t xml:space="preserve">Einer der drei Werte "ja" (gleichbedeutend mit "dafür"), "nein" ("dagegen") oder "Enthaltung".</w:t>
+      </w:r>
+    </w:p>
     <w:bookmarkStart w:id="beziehungen-6" w:name="beziehungen-6"/>
     <w:p>
       <w:pPr>
@@ -1050,6 +1523,28 @@
       </w:r>
     </w:p>
     <w:bookmarkEnd w:id="beziehungen-6"/>
+    <w:p>
+      <w:pPr>
+        <w:numPr>
+          <w:numId w:val="17"/>
+          <w:ilvl w:val="0"/>
+        </w:numPr>
+      </w:pPr>
+      <w:r>
+        <w:t xml:space="preserve">Jede Stimmabgabe gehört zu genau einem Tagesordnungspunkt.</w:t>
+      </w:r>
+    </w:p>
+    <w:p>
+      <w:pPr>
+        <w:numPr>
+          <w:numId w:val="17"/>
+          <w:ilvl w:val="0"/>
+        </w:numPr>
+      </w:pPr>
+      <w:r>
+        <w:t xml:space="preserve">Es wird entweder genau eine Person oder genau eine Organisation (Fraktion) referenziert, die die Stimme(n) abgegeben hat.</w:t>
+      </w:r>
+    </w:p>
     <w:bookmarkStart w:id="drucksache" w:name="drucksache"/>
     <w:p>
       <w:pPr>
@@ -1153,12 +1648,12 @@
     <w:p>
       <w:pPr>
         <w:numPr>
-          <w:numId w:val="10"/>
-          <w:ilvl w:val="0"/>
-        </w:numPr>
-      </w:pPr>
-      <w:r>
-        <w:t xml:space="preserve">Angaben von Personen zu Tätigkeiten (z.B. Auskunft nach § 17 Korruptionsbekämpfungsgesetz)</w:t>
+          <w:numId w:val="18"/>
+          <w:ilvl w:val="0"/>
+        </w:numPr>
+      </w:pPr>
+      <w:r>
+        <w:t xml:space="preserve">Angaben von Personen zu Tätigkeiten (z.B. Auskunft nach § 17 Korruptionsbekämpfungsgesetz). Diese werden von mehreren Systemen geführt und ausgegeben.</w:t>
       </w:r>
     </w:p>
     <w:bookmarkStart w:id="glossar" w:name="glossar"/>
@@ -1551,6 +2046,30 @@
     <w:abstractNumId w:val="2"/>
   </w:num>
   <w:num w:numId="10">
+    <w:abstractNumId w:val="2"/>
+  </w:num>
+  <w:num w:numId="11">
+    <w:abstractNumId w:val="2"/>
+  </w:num>
+  <w:num w:numId="12">
+    <w:abstractNumId w:val="2"/>
+  </w:num>
+  <w:num w:numId="13">
+    <w:abstractNumId w:val="2"/>
+  </w:num>
+  <w:num w:numId="14">
+    <w:abstractNumId w:val="2"/>
+  </w:num>
+  <w:num w:numId="15">
+    <w:abstractNumId w:val="2"/>
+  </w:num>
+  <w:num w:numId="16">
+    <w:abstractNumId w:val="2"/>
+  </w:num>
+  <w:num w:numId="17">
+    <w:abstractNumId w:val="2"/>
+  </w:num>
+  <w:num w:numId="18">
     <w:abstractNumId w:val="2"/>
   </w:num>
 </w:numbering>

</xml_diff>

<commit_message>
Neues PDF-Derivat, ein paar Korrekturen
</commit_message>
<xml_diff>
--- a/dokument/docx/document.docx
+++ b/dokument/docx/document.docx
@@ -83,6 +83,18 @@
       <w:r>
         <w:t xml:space="preserve">Steinbach</w:t>
       </w:r>
+      <w:r>
+        <w:t xml:space="preserve"> </w:t>
+      </w:r>
+      <w:hyperlink r:id="link0">
+        <w:r>
+          <w:rPr>
+            <w:rStyle w:val="VerbatimChar"/>
+            <w:rStyle w:val="Hyperlink"/>
+          </w:rPr>
+          <w:t xml:space="preserve">marian@sendung.de</w:t>
+        </w:r>
+      </w:hyperlink>
     </w:p>
     <w:p>
       <w:r>
@@ -187,7 +199,18 @@
         </w:numPr>
       </w:pPr>
       <w:r>
-        <w:t xml:space="preserve">Bis Ende Januar 2012: Einsammeln von Feedback zum Entwurf des Datenmodells Anpassen des Entwurfs anhand von Feedback</w:t>
+        <w:t xml:space="preserve">Bis Ende Januar 2012: Einsammeln von Feedback zum Entwurf des Datenmodells</w:t>
+      </w:r>
+    </w:p>
+    <w:p>
+      <w:pPr>
+        <w:numPr>
+          <w:numId w:val="2"/>
+          <w:ilvl w:val="0"/>
+        </w:numPr>
+      </w:pPr>
+      <w:r>
+        <w:t xml:space="preserve">Anpassen des Entwurfs anhand von Feedback</w:t>
       </w:r>
     </w:p>
     <w:p>
@@ -1715,7 +1738,7 @@
       <w:r>
         <w:t xml:space="preserve"> </w:t>
       </w:r>
-      <w:hyperlink r:id="link0">
+      <w:hyperlink r:id="link1">
         <w:r>
           <w:rPr>
             <w:rStyle w:val="Hyperlink"/>
@@ -1731,7 +1754,7 @@
       <w:r>
         <w:t xml:space="preserve"> </w:t>
       </w:r>
-      <w:hyperlink r:id="link1">
+      <w:hyperlink r:id="link2">
         <w:r>
           <w:rPr>
             <w:rStyle w:val="Hyperlink"/>
@@ -1747,7 +1770,7 @@
       <w:r>
         <w:t xml:space="preserve"> </w:t>
       </w:r>
-      <w:hyperlink r:id="link2">
+      <w:hyperlink r:id="link3">
         <w:r>
           <w:rPr>
             <w:rStyle w:val="Hyperlink"/>
@@ -1763,7 +1786,7 @@
       <w:r>
         <w:t xml:space="preserve"> </w:t>
       </w:r>
-      <w:hyperlink r:id="link3">
+      <w:hyperlink r:id="link4">
         <w:r>
           <w:rPr>
             <w:rStyle w:val="Hyperlink"/>
@@ -1779,7 +1802,7 @@
       <w:r>
         <w:t xml:space="preserve"> </w:t>
       </w:r>
-      <w:hyperlink r:id="link4">
+      <w:hyperlink r:id="link5">
         <w:r>
           <w:rPr>
             <w:rStyle w:val="Hyperlink"/>
@@ -1795,7 +1818,7 @@
       <w:r>
         <w:t xml:space="preserve"> </w:t>
       </w:r>
-      <w:hyperlink r:id="link5">
+      <w:hyperlink r:id="link6">
         <w:r>
           <w:rPr>
             <w:rStyle w:val="Hyperlink"/>
@@ -1811,7 +1834,7 @@
       <w:r>
         <w:t xml:space="preserve"> </w:t>
       </w:r>
-      <w:hyperlink r:id="link6">
+      <w:hyperlink r:id="link7">
         <w:r>
           <w:rPr>
             <w:rStyle w:val="Hyperlink"/>
@@ -1827,7 +1850,7 @@
       <w:r>
         <w:t xml:space="preserve"> </w:t>
       </w:r>
-      <w:hyperlink r:id="link7">
+      <w:hyperlink r:id="link8">
         <w:r>
           <w:rPr>
             <w:rStyle w:val="Hyperlink"/>
@@ -1843,7 +1866,7 @@
       <w:r>
         <w:t xml:space="preserve"> </w:t>
       </w:r>
-      <w:hyperlink r:id="link8">
+      <w:hyperlink r:id="link9">
         <w:r>
           <w:rPr>
             <w:rStyle w:val="Hyperlink"/>
@@ -1938,7 +1961,7 @@
       </w:pPr>
     </w:lvl>
   </w:abstractNum>
-  <w:abstractNum w:abstractNumId="2">
+  <w:abstractNum w:abstractNumId="3">
     <w:multiLevelType w:val="multilevel"/>
     <w:lvl w:ilvl="0">
       <w:numFmt w:val="bullet"/>
@@ -2009,6 +2032,93 @@
     <w:lvl w:ilvl="6">
       <w:numFmt w:val="bullet"/>
       <w:lvlText w:val="•"/>
+      <w:lvlJc w:val="left"/>
+      <w:pPr>
+        <w:tabs>
+          <w:tab w:val="num" w:pos="4320"/>
+        </w:tabs>
+        <w:ind w:left="4800" w:hanging="480"/>
+      </w:pPr>
+    </w:lvl>
+  </w:abstractNum>
+  <w:abstractNum w:abstractNumId="2">
+    <w:multiLevelType w:val="multilevel"/>
+    <w:lvl w:ilvl="0">
+      <w:start w:val="1"/>
+      <w:numFmt w:val="decimal"/>
+      <w:lvlText w:val="%1."/>
+      <w:lvlJc w:val="left"/>
+      <w:pPr>
+        <w:tabs>
+          <w:tab w:val="num" w:pos="0"/>
+        </w:tabs>
+        <w:ind w:left="480" w:hanging="480"/>
+      </w:pPr>
+    </w:lvl>
+    <w:lvl w:ilvl="1">
+      <w:start w:val="1"/>
+      <w:numFmt w:val="decimal"/>
+      <w:lvlText w:val="%2."/>
+      <w:lvlJc w:val="left"/>
+      <w:pPr>
+        <w:tabs>
+          <w:tab w:val="num" w:pos="720"/>
+        </w:tabs>
+        <w:ind w:left="1200" w:hanging="480"/>
+      </w:pPr>
+    </w:lvl>
+    <w:lvl w:ilvl="2">
+      <w:start w:val="1"/>
+      <w:numFmt w:val="decimal"/>
+      <w:lvlText w:val="%3."/>
+      <w:lvlJc w:val="left"/>
+      <w:pPr>
+        <w:tabs>
+          <w:tab w:val="num" w:pos="1440"/>
+        </w:tabs>
+        <w:ind w:left="1920" w:hanging="480"/>
+      </w:pPr>
+    </w:lvl>
+    <w:lvl w:ilvl="3">
+      <w:start w:val="1"/>
+      <w:numFmt w:val="decimal"/>
+      <w:lvlText w:val="%4."/>
+      <w:lvlJc w:val="left"/>
+      <w:pPr>
+        <w:tabs>
+          <w:tab w:val="num" w:pos="2160"/>
+        </w:tabs>
+        <w:ind w:left="2640" w:hanging="480"/>
+      </w:pPr>
+    </w:lvl>
+    <w:lvl w:ilvl="4">
+      <w:start w:val="1"/>
+      <w:numFmt w:val="decimal"/>
+      <w:lvlText w:val="%5."/>
+      <w:lvlJc w:val="left"/>
+      <w:pPr>
+        <w:tabs>
+          <w:tab w:val="num" w:pos="2880"/>
+        </w:tabs>
+        <w:ind w:left="3360" w:hanging="480"/>
+      </w:pPr>
+    </w:lvl>
+    <w:lvl w:ilvl="5">
+      <w:start w:val="1"/>
+      <w:numFmt w:val="decimal"/>
+      <w:lvlText w:val="%6."/>
+      <w:lvlJc w:val="left"/>
+      <w:pPr>
+        <w:tabs>
+          <w:tab w:val="num" w:pos="3600"/>
+        </w:tabs>
+        <w:ind w:left="4080" w:hanging="480"/>
+      </w:pPr>
+    </w:lvl>
+    <w:lvl w:ilvl="6">
+      <w:start w:val="1"/>
+      <w:numFmt w:val="decimal"/>
+      <w:lvlText w:val="%7."/>
       <w:lvlJc w:val="left"/>
       <w:pPr>
         <w:tabs>
@@ -2023,54 +2133,75 @@
   </w:num>
   <w:num w:numId="2">
     <w:abstractNumId w:val="2"/>
+    <w:lvlOverride w:ilvl="0">
+      <w:startOverride w:val="1"/>
+    </w:lvlOverride>
+    <w:lvlOverride w:ilvl="1">
+      <w:startOverride w:val="1"/>
+    </w:lvlOverride>
+    <w:lvlOverride w:ilvl="2">
+      <w:startOverride w:val="1"/>
+    </w:lvlOverride>
+    <w:lvlOverride w:ilvl="3">
+      <w:startOverride w:val="1"/>
+    </w:lvlOverride>
+    <w:lvlOverride w:ilvl="4">
+      <w:startOverride w:val="1"/>
+    </w:lvlOverride>
+    <w:lvlOverride w:ilvl="5">
+      <w:startOverride w:val="1"/>
+    </w:lvlOverride>
+    <w:lvlOverride w:ilvl="6">
+      <w:startOverride w:val="1"/>
+    </w:lvlOverride>
   </w:num>
   <w:num w:numId="3">
-    <w:abstractNumId w:val="2"/>
+    <w:abstractNumId w:val="3"/>
   </w:num>
   <w:num w:numId="4">
-    <w:abstractNumId w:val="2"/>
+    <w:abstractNumId w:val="3"/>
   </w:num>
   <w:num w:numId="5">
-    <w:abstractNumId w:val="2"/>
+    <w:abstractNumId w:val="3"/>
   </w:num>
   <w:num w:numId="6">
-    <w:abstractNumId w:val="2"/>
+    <w:abstractNumId w:val="3"/>
   </w:num>
   <w:num w:numId="7">
-    <w:abstractNumId w:val="2"/>
+    <w:abstractNumId w:val="3"/>
   </w:num>
   <w:num w:numId="8">
-    <w:abstractNumId w:val="2"/>
+    <w:abstractNumId w:val="3"/>
   </w:num>
   <w:num w:numId="9">
-    <w:abstractNumId w:val="2"/>
+    <w:abstractNumId w:val="3"/>
   </w:num>
   <w:num w:numId="10">
-    <w:abstractNumId w:val="2"/>
+    <w:abstractNumId w:val="3"/>
   </w:num>
   <w:num w:numId="11">
-    <w:abstractNumId w:val="2"/>
+    <w:abstractNumId w:val="3"/>
   </w:num>
   <w:num w:numId="12">
-    <w:abstractNumId w:val="2"/>
+    <w:abstractNumId w:val="3"/>
   </w:num>
   <w:num w:numId="13">
-    <w:abstractNumId w:val="2"/>
+    <w:abstractNumId w:val="3"/>
   </w:num>
   <w:num w:numId="14">
-    <w:abstractNumId w:val="2"/>
+    <w:abstractNumId w:val="3"/>
   </w:num>
   <w:num w:numId="15">
-    <w:abstractNumId w:val="2"/>
+    <w:abstractNumId w:val="3"/>
   </w:num>
   <w:num w:numId="16">
-    <w:abstractNumId w:val="2"/>
+    <w:abstractNumId w:val="3"/>
   </w:num>
   <w:num w:numId="17">
-    <w:abstractNumId w:val="2"/>
+    <w:abstractNumId w:val="3"/>
   </w:num>
   <w:num w:numId="18">
-    <w:abstractNumId w:val="2"/>
+    <w:abstractNumId w:val="3"/>
   </w:num>
 </w:numbering>
 </file>

</xml_diff>

<commit_message>
Angaben zu fehlenden Inhalten in Ueberblick am Anfang verschoben
</commit_message>
<xml_diff>
--- a/dokument/docx/document.docx
+++ b/dokument/docx/document.docx
@@ -166,6 +166,11 @@
         <w:t xml:space="preserve">Dieser Entwurf gibt aktuell einen Vorschlag des Autors wieder. Bisher ist noch kein Feedback eingeflossen.</w:t>
       </w:r>
     </w:p>
+    <w:p>
+      <w:r>
+        <w:t xml:space="preserve">Der Entwurf ist noch unvollständig.</w:t>
+      </w:r>
+    </w:p>
     <w:bookmarkStart w:id="überblick" w:name="überblick"/>
     <w:p>
       <w:pPr>
@@ -181,6 +186,49 @@
         <w:t xml:space="preserve">Der Entwurf umfasst im ersten Schritt die abstrakte Beschreibung eines Datenmodells.</w:t>
       </w:r>
     </w:p>
+    <w:bookmarkStart w:id="noch-nicht-abgedeckt" w:name="noch-nicht-abgedeckt"/>
+    <w:p>
+      <w:pPr>
+        <w:pStyle w:val="Heading3"/>
+      </w:pPr>
+      <w:r>
+        <w:t xml:space="preserve">Noch nicht abgedeckt:</w:t>
+      </w:r>
+    </w:p>
+    <w:bookmarkEnd w:id="noch-nicht-abgedeckt"/>
+    <w:p>
+      <w:pPr>
+        <w:numPr>
+          <w:numId w:val="2"/>
+          <w:ilvl w:val="0"/>
+        </w:numPr>
+      </w:pPr>
+      <w:r>
+        <w:t xml:space="preserve">Angaben von Personen zu Tätigkeiten (z.B. Auskunft nach § 17 Korruptionsbekämpfungsgesetz). Diese werden von mehreren Systemen geführt und ausgegeben.</w:t>
+      </w:r>
+    </w:p>
+    <w:p>
+      <w:pPr>
+        <w:numPr>
+          <w:numId w:val="2"/>
+          <w:ilvl w:val="0"/>
+        </w:numPr>
+      </w:pPr>
+      <w:r>
+        <w:t xml:space="preserve">Änderungsdatum (bei allen Objekttypen relevant)</w:t>
+      </w:r>
+    </w:p>
+    <w:p>
+      <w:pPr>
+        <w:numPr>
+          <w:numId w:val="2"/>
+          <w:ilvl w:val="0"/>
+        </w:numPr>
+      </w:pPr>
+      <w:r>
+        <w:t xml:space="preserve">Unterscheidung von Rollen bzw. Zuständigkeiten zwischen Drucksachen und Tagesordnungspunkten (z.B. federführende Beratung, konsultierende Beratung etc.)</w:t>
+      </w:r>
+    </w:p>
     <w:bookmarkStart w:id="nächste-schritte" w:name="nächste-schritte"/>
     <w:p>
       <w:pPr>
@@ -194,7 +242,7 @@
     <w:p>
       <w:pPr>
         <w:numPr>
-          <w:numId w:val="2"/>
+          <w:numId w:val="3"/>
           <w:ilvl w:val="0"/>
         </w:numPr>
       </w:pPr>
@@ -205,7 +253,7 @@
     <w:p>
       <w:pPr>
         <w:numPr>
-          <w:numId w:val="2"/>
+          <w:numId w:val="3"/>
           <w:ilvl w:val="0"/>
         </w:numPr>
       </w:pPr>
@@ -216,7 +264,7 @@
     <w:p>
       <w:pPr>
         <w:numPr>
-          <w:numId w:val="2"/>
+          <w:numId w:val="3"/>
           <w:ilvl w:val="0"/>
         </w:numPr>
       </w:pPr>
@@ -272,7 +320,7 @@
     <w:p>
       <w:pPr>
         <w:numPr>
-          <w:numId w:val="3"/>
+          <w:numId w:val="4"/>
           <w:ilvl w:val="0"/>
         </w:numPr>
       </w:pPr>
@@ -283,7 +331,7 @@
     <w:p>
       <w:pPr>
         <w:numPr>
-          <w:numId w:val="3"/>
+          <w:numId w:val="4"/>
           <w:ilvl w:val="0"/>
         </w:numPr>
       </w:pPr>
@@ -294,7 +342,7 @@
     <w:p>
       <w:pPr>
         <w:numPr>
-          <w:numId w:val="3"/>
+          <w:numId w:val="4"/>
           <w:ilvl w:val="0"/>
         </w:numPr>
       </w:pPr>
@@ -305,7 +353,7 @@
     <w:p>
       <w:pPr>
         <w:numPr>
-          <w:numId w:val="3"/>
+          <w:numId w:val="4"/>
           <w:ilvl w:val="0"/>
         </w:numPr>
       </w:pPr>
@@ -316,7 +364,7 @@
     <w:p>
       <w:pPr>
         <w:numPr>
-          <w:numId w:val="3"/>
+          <w:numId w:val="4"/>
           <w:ilvl w:val="0"/>
         </w:numPr>
       </w:pPr>
@@ -459,7 +507,7 @@
     <w:p>
       <w:pPr>
         <w:numPr>
-          <w:numId w:val="4"/>
+          <w:numId w:val="5"/>
           <w:ilvl w:val="0"/>
         </w:numPr>
       </w:pPr>
@@ -470,7 +518,7 @@
     <w:p>
       <w:pPr>
         <w:numPr>
-          <w:numId w:val="4"/>
+          <w:numId w:val="5"/>
           <w:ilvl w:val="0"/>
         </w:numPr>
       </w:pPr>
@@ -486,7 +534,7 @@
     <w:p>
       <w:pPr>
         <w:numPr>
-          <w:numId w:val="5"/>
+          <w:numId w:val="6"/>
           <w:ilvl w:val="0"/>
         </w:numPr>
       </w:pPr>
@@ -497,7 +545,7 @@
     <w:p>
       <w:pPr>
         <w:numPr>
-          <w:numId w:val="5"/>
+          <w:numId w:val="6"/>
           <w:ilvl w:val="0"/>
         </w:numPr>
       </w:pPr>
@@ -544,7 +592,7 @@
     <w:p>
       <w:pPr>
         <w:numPr>
-          <w:numId w:val="6"/>
+          <w:numId w:val="7"/>
           <w:ilvl w:val="0"/>
         </w:numPr>
       </w:pPr>
@@ -555,7 +603,7 @@
     <w:p>
       <w:pPr>
         <w:numPr>
-          <w:numId w:val="6"/>
+          <w:numId w:val="7"/>
           <w:ilvl w:val="0"/>
         </w:numPr>
       </w:pPr>
@@ -653,7 +701,7 @@
     <w:p>
       <w:pPr>
         <w:numPr>
-          <w:numId w:val="7"/>
+          <w:numId w:val="8"/>
           <w:ilvl w:val="0"/>
         </w:numPr>
       </w:pPr>
@@ -664,7 +712,7 @@
     <w:p>
       <w:pPr>
         <w:numPr>
-          <w:numId w:val="7"/>
+          <w:numId w:val="8"/>
           <w:ilvl w:val="0"/>
         </w:numPr>
       </w:pPr>
@@ -934,7 +982,7 @@
     <w:p>
       <w:pPr>
         <w:numPr>
-          <w:numId w:val="8"/>
+          <w:numId w:val="9"/>
           <w:ilvl w:val="0"/>
         </w:numPr>
       </w:pPr>
@@ -945,7 +993,7 @@
     <w:p>
       <w:pPr>
         <w:numPr>
-          <w:numId w:val="8"/>
+          <w:numId w:val="9"/>
           <w:ilvl w:val="0"/>
         </w:numPr>
       </w:pPr>
@@ -966,7 +1014,7 @@
     <w:p>
       <w:pPr>
         <w:numPr>
-          <w:numId w:val="9"/>
+          <w:numId w:val="10"/>
           <w:ilvl w:val="0"/>
         </w:numPr>
       </w:pPr>
@@ -977,7 +1025,7 @@
     <w:p>
       <w:pPr>
         <w:numPr>
-          <w:numId w:val="9"/>
+          <w:numId w:val="10"/>
           <w:ilvl w:val="0"/>
         </w:numPr>
       </w:pPr>
@@ -1055,7 +1103,7 @@
     <w:p>
       <w:pPr>
         <w:numPr>
-          <w:numId w:val="10"/>
+          <w:numId w:val="11"/>
           <w:ilvl w:val="0"/>
         </w:numPr>
       </w:pPr>
@@ -1076,7 +1124,7 @@
     <w:p>
       <w:pPr>
         <w:numPr>
-          <w:numId w:val="11"/>
+          <w:numId w:val="12"/>
           <w:ilvl w:val="0"/>
         </w:numPr>
       </w:pPr>
@@ -1087,7 +1135,7 @@
     <w:p>
       <w:pPr>
         <w:numPr>
-          <w:numId w:val="11"/>
+          <w:numId w:val="12"/>
           <w:ilvl w:val="0"/>
         </w:numPr>
       </w:pPr>
@@ -1223,7 +1271,7 @@
     <w:p>
       <w:pPr>
         <w:numPr>
-          <w:numId w:val="12"/>
+          <w:numId w:val="13"/>
           <w:ilvl w:val="0"/>
         </w:numPr>
       </w:pPr>
@@ -1244,7 +1292,7 @@
     <w:p>
       <w:pPr>
         <w:numPr>
-          <w:numId w:val="13"/>
+          <w:numId w:val="14"/>
           <w:ilvl w:val="0"/>
         </w:numPr>
       </w:pPr>
@@ -1255,7 +1303,7 @@
     <w:p>
       <w:pPr>
         <w:numPr>
-          <w:numId w:val="13"/>
+          <w:numId w:val="14"/>
           <w:ilvl w:val="0"/>
         </w:numPr>
       </w:pPr>
@@ -1266,7 +1314,7 @@
     <w:p>
       <w:pPr>
         <w:numPr>
-          <w:numId w:val="13"/>
+          <w:numId w:val="14"/>
           <w:ilvl w:val="0"/>
         </w:numPr>
       </w:pPr>
@@ -1292,7 +1340,7 @@
     <w:p>
       <w:pPr>
         <w:numPr>
-          <w:numId w:val="14"/>
+          <w:numId w:val="15"/>
           <w:ilvl w:val="1"/>
         </w:numPr>
       </w:pPr>
@@ -1303,7 +1351,7 @@
     <w:p>
       <w:pPr>
         <w:numPr>
-          <w:numId w:val="14"/>
+          <w:numId w:val="15"/>
           <w:ilvl w:val="1"/>
         </w:numPr>
       </w:pPr>
@@ -1314,7 +1362,7 @@
     <w:p>
       <w:pPr>
         <w:numPr>
-          <w:numId w:val="14"/>
+          <w:numId w:val="15"/>
           <w:ilvl w:val="1"/>
         </w:numPr>
       </w:pPr>
@@ -1451,7 +1499,7 @@
     <w:p>
       <w:pPr>
         <w:numPr>
-          <w:numId w:val="15"/>
+          <w:numId w:val="16"/>
           <w:ilvl w:val="0"/>
         </w:numPr>
       </w:pPr>
@@ -1472,7 +1520,7 @@
     <w:p>
       <w:pPr>
         <w:numPr>
-          <w:numId w:val="16"/>
+          <w:numId w:val="17"/>
           <w:ilvl w:val="0"/>
         </w:numPr>
       </w:pPr>
@@ -1483,7 +1531,7 @@
     <w:p>
       <w:pPr>
         <w:numPr>
-          <w:numId w:val="16"/>
+          <w:numId w:val="17"/>
           <w:ilvl w:val="0"/>
         </w:numPr>
       </w:pPr>
@@ -1576,7 +1624,7 @@
     <w:p>
       <w:pPr>
         <w:numPr>
-          <w:numId w:val="17"/>
+          <w:numId w:val="18"/>
           <w:ilvl w:val="0"/>
         </w:numPr>
       </w:pPr>
@@ -1587,7 +1635,7 @@
     <w:p>
       <w:pPr>
         <w:numPr>
-          <w:numId w:val="17"/>
+          <w:numId w:val="18"/>
           <w:ilvl w:val="0"/>
         </w:numPr>
       </w:pPr>
@@ -1628,7 +1676,7 @@
     <w:p>
       <w:pPr>
         <w:numPr>
-          <w:numId w:val="18"/>
+          <w:numId w:val="19"/>
           <w:ilvl w:val="0"/>
         </w:numPr>
       </w:pPr>
@@ -1645,7 +1693,7 @@
     <w:p>
       <w:pPr>
         <w:numPr>
-          <w:numId w:val="18"/>
+          <w:numId w:val="19"/>
           <w:ilvl w:val="0"/>
         </w:numPr>
       </w:pPr>
@@ -1662,7 +1710,7 @@
     <w:p>
       <w:pPr>
         <w:numPr>
-          <w:numId w:val="18"/>
+          <w:numId w:val="19"/>
           <w:ilvl w:val="0"/>
         </w:numPr>
       </w:pPr>
@@ -1679,7 +1727,7 @@
     <w:p>
       <w:pPr>
         <w:numPr>
-          <w:numId w:val="18"/>
+          <w:numId w:val="19"/>
           <w:ilvl w:val="0"/>
         </w:numPr>
       </w:pPr>
@@ -1696,7 +1744,7 @@
     <w:p>
       <w:pPr>
         <w:numPr>
-          <w:numId w:val="18"/>
+          <w:numId w:val="19"/>
           <w:ilvl w:val="0"/>
         </w:numPr>
       </w:pPr>
@@ -1781,7 +1829,7 @@
     <w:p>
       <w:pPr>
         <w:numPr>
-          <w:numId w:val="19"/>
+          <w:numId w:val="20"/>
           <w:ilvl w:val="0"/>
         </w:numPr>
       </w:pPr>
@@ -1807,7 +1855,7 @@
     <w:p>
       <w:pPr>
         <w:numPr>
-          <w:numId w:val="19"/>
+          <w:numId w:val="20"/>
           <w:ilvl w:val="0"/>
         </w:numPr>
       </w:pPr>
@@ -1833,7 +1881,7 @@
     <w:p>
       <w:pPr>
         <w:numPr>
-          <w:numId w:val="19"/>
+          <w:numId w:val="20"/>
           <w:ilvl w:val="0"/>
         </w:numPr>
       </w:pPr>
@@ -1859,7 +1907,7 @@
     <w:p>
       <w:pPr>
         <w:numPr>
-          <w:numId w:val="19"/>
+          <w:numId w:val="20"/>
           <w:ilvl w:val="0"/>
         </w:numPr>
       </w:pPr>
@@ -1885,7 +1933,7 @@
     <w:p>
       <w:pPr>
         <w:numPr>
-          <w:numId w:val="19"/>
+          <w:numId w:val="20"/>
           <w:ilvl w:val="0"/>
         </w:numPr>
       </w:pPr>
@@ -1911,7 +1959,7 @@
     <w:p>
       <w:pPr>
         <w:numPr>
-          <w:numId w:val="19"/>
+          <w:numId w:val="20"/>
           <w:ilvl w:val="0"/>
         </w:numPr>
       </w:pPr>
@@ -1937,7 +1985,7 @@
     <w:p>
       <w:pPr>
         <w:numPr>
-          <w:numId w:val="19"/>
+          <w:numId w:val="20"/>
           <w:ilvl w:val="0"/>
         </w:numPr>
       </w:pPr>
@@ -2131,7 +2179,7 @@
     <w:p>
       <w:pPr>
         <w:numPr>
-          <w:numId w:val="20"/>
+          <w:numId w:val="21"/>
           <w:ilvl w:val="0"/>
         </w:numPr>
       </w:pPr>
@@ -2154,7 +2202,7 @@
     <w:p>
       <w:pPr>
         <w:numPr>
-          <w:numId w:val="20"/>
+          <w:numId w:val="21"/>
           <w:ilvl w:val="0"/>
         </w:numPr>
       </w:pPr>
@@ -2255,55 +2303,12 @@
     <w:p>
       <w:pPr>
         <w:numPr>
-          <w:numId w:val="21"/>
+          <w:numId w:val="22"/>
           <w:ilvl w:val="0"/>
         </w:numPr>
       </w:pPr>
       <w:r>
         <w:t xml:space="preserve">Orte können mit Drucksachen in Verbindung stehen.</w:t>
-      </w:r>
-    </w:p>
-    <w:bookmarkStart w:id="noch-nicht-abgedeckt" w:name="noch-nicht-abgedeckt"/>
-    <w:p>
-      <w:pPr>
-        <w:pStyle w:val="Heading2"/>
-      </w:pPr>
-      <w:r>
-        <w:t xml:space="preserve">Noch nicht abgedeckt</w:t>
-      </w:r>
-    </w:p>
-    <w:bookmarkEnd w:id="noch-nicht-abgedeckt"/>
-    <w:p>
-      <w:pPr>
-        <w:numPr>
-          <w:numId w:val="22"/>
-          <w:ilvl w:val="0"/>
-        </w:numPr>
-      </w:pPr>
-      <w:r>
-        <w:t xml:space="preserve">Angaben von Personen zu Tätigkeiten (z.B. Auskunft nach § 17 Korruptionsbekämpfungsgesetz). Diese werden von mehreren Systemen geführt und ausgegeben.</w:t>
-      </w:r>
-    </w:p>
-    <w:p>
-      <w:pPr>
-        <w:numPr>
-          <w:numId w:val="22"/>
-          <w:ilvl w:val="0"/>
-        </w:numPr>
-      </w:pPr>
-      <w:r>
-        <w:t xml:space="preserve">Änderungsdatum (bei allen Objekttypen relevant)</w:t>
-      </w:r>
-    </w:p>
-    <w:p>
-      <w:pPr>
-        <w:numPr>
-          <w:numId w:val="22"/>
-          <w:ilvl w:val="0"/>
-        </w:numPr>
-      </w:pPr>
-      <w:r>
-        <w:t xml:space="preserve">Unterscheidung von Rollen bzw. Zuständigkeiten zwischen Drucksachen und Tagesordnungspunkten (z.B. federführende Beratung, konsultierende Beratung etc.)</w:t>
       </w:r>
     </w:p>
     <w:bookmarkStart w:id="glossar" w:name="glossar"/>
@@ -2625,7 +2630,7 @@
       </w:pPr>
     </w:lvl>
   </w:abstractNum>
-  <w:abstractNum w:abstractNumId="3">
+  <w:abstractNum w:abstractNumId="2">
     <w:multiLevelType w:val="multilevel"/>
     <w:lvl w:ilvl="0">
       <w:numFmt w:val="bullet"/>
@@ -2705,7 +2710,7 @@
       </w:pPr>
     </w:lvl>
   </w:abstractNum>
-  <w:abstractNum w:abstractNumId="2">
+  <w:abstractNum w:abstractNumId="3">
     <w:multiLevelType w:val="multilevel"/>
     <w:lvl w:ilvl="0">
       <w:start w:val="1"/>
@@ -2797,6 +2802,9 @@
   </w:num>
   <w:num w:numId="2">
     <w:abstractNumId w:val="2"/>
+  </w:num>
+  <w:num w:numId="3">
+    <w:abstractNumId w:val="3"/>
     <w:lvlOverride w:ilvl="0">
       <w:startOverride w:val="1"/>
     </w:lvlOverride>
@@ -2819,65 +2827,62 @@
       <w:startOverride w:val="1"/>
     </w:lvlOverride>
   </w:num>
-  <w:num w:numId="3">
-    <w:abstractNumId w:val="3"/>
-  </w:num>
   <w:num w:numId="4">
-    <w:abstractNumId w:val="3"/>
+    <w:abstractNumId w:val="2"/>
   </w:num>
   <w:num w:numId="5">
-    <w:abstractNumId w:val="3"/>
+    <w:abstractNumId w:val="2"/>
   </w:num>
   <w:num w:numId="6">
-    <w:abstractNumId w:val="3"/>
+    <w:abstractNumId w:val="2"/>
   </w:num>
   <w:num w:numId="7">
-    <w:abstractNumId w:val="3"/>
+    <w:abstractNumId w:val="2"/>
   </w:num>
   <w:num w:numId="8">
-    <w:abstractNumId w:val="3"/>
+    <w:abstractNumId w:val="2"/>
   </w:num>
   <w:num w:numId="9">
-    <w:abstractNumId w:val="3"/>
+    <w:abstractNumId w:val="2"/>
   </w:num>
   <w:num w:numId="10">
-    <w:abstractNumId w:val="3"/>
+    <w:abstractNumId w:val="2"/>
   </w:num>
   <w:num w:numId="11">
-    <w:abstractNumId w:val="3"/>
+    <w:abstractNumId w:val="2"/>
   </w:num>
   <w:num w:numId="12">
-    <w:abstractNumId w:val="3"/>
+    <w:abstractNumId w:val="2"/>
   </w:num>
   <w:num w:numId="13">
-    <w:abstractNumId w:val="3"/>
+    <w:abstractNumId w:val="2"/>
   </w:num>
   <w:num w:numId="14">
-    <w:abstractNumId w:val="3"/>
+    <w:abstractNumId w:val="2"/>
   </w:num>
   <w:num w:numId="15">
-    <w:abstractNumId w:val="3"/>
+    <w:abstractNumId w:val="2"/>
   </w:num>
   <w:num w:numId="16">
-    <w:abstractNumId w:val="3"/>
+    <w:abstractNumId w:val="2"/>
   </w:num>
   <w:num w:numId="17">
-    <w:abstractNumId w:val="3"/>
+    <w:abstractNumId w:val="2"/>
   </w:num>
   <w:num w:numId="18">
-    <w:abstractNumId w:val="3"/>
+    <w:abstractNumId w:val="2"/>
   </w:num>
   <w:num w:numId="19">
-    <w:abstractNumId w:val="3"/>
+    <w:abstractNumId w:val="2"/>
   </w:num>
   <w:num w:numId="20">
-    <w:abstractNumId w:val="3"/>
+    <w:abstractNumId w:val="2"/>
   </w:num>
   <w:num w:numId="21">
-    <w:abstractNumId w:val="3"/>
+    <w:abstractNumId w:val="2"/>
   </w:num>
   <w:num w:numId="22">
-    <w:abstractNumId w:val="3"/>
+    <w:abstractNumId w:val="2"/>
   </w:num>
 </w:numbering>
 </file>

</xml_diff>

<commit_message>
Abbildung Ausfloesung geaendert (Test)
</commit_message>
<xml_diff>
--- a/dokument/docx/document.docx
+++ b/dokument/docx/document.docx
@@ -436,7 +436,7 @@
       <w:r>
         <w:drawing>
           <wp:inline>
-            <wp:extent cx="7086600" cy="2628900"/>
+            <wp:extent cx="2032000" cy="749300"/>
             <wp:effectExtent b="0" l="0" r="0" t="0"/>
             <wp:docPr descr="" id="1" name="Picture"/>
             <a:graphic>
@@ -457,7 +457,7 @@
                   <pic:spPr bwMode="auto">
                     <a:xfrm>
                       <a:off x="0" y="0"/>
-                      <a:ext cx="7086600" cy="2628900"/>
+                      <a:ext cx="2032000" cy="749300"/>
                     </a:xfrm>
                     <a:prstGeom prst="rect">
                       <a:avLst/>

</xml_diff>

<commit_message>
Fehlerkorrektur (Danke an Felix Ebert)
</commit_message>
<xml_diff>
--- a/dokument/docx/document.docx
+++ b/dokument/docx/document.docx
@@ -493,16 +493,21 @@
         <w:t xml:space="preserve">Sollten Sie auf diesem Wege Anmerkungen direkt am/im Dokumententext übersenden wollen, nutzen Sie bitte falls möglich die Word- oder OpenOffice-Version dieses Dokuments und ändern Sie das Dokument so, dass Änderungen aufgezeichnet werden (OpenOffice: Bearbeiten &gt; Änderungen &gt; Aufzeichnen; Word: Ribbon "Überprüfen" &gt; Nachverfolgung &gt; Änderungen nachverfolgen).</w:t>
       </w:r>
     </w:p>
-    <w:bookmarkStart w:id="datenmodell" w:name="datenmodell"/>
-    <w:p>
-      <w:pPr>
-        <w:pStyle w:val="Heading1"/>
-      </w:pPr>
-      <w:r>
-        <w:t xml:space="preserve">Datenmodell</w:t>
-      </w:r>
-    </w:p>
-    <w:bookmarkEnd w:id="datenmodell"/>
+    <w:bookmarkStart w:id="mitwirkende" w:name="mitwirkende"/>
+    <w:p>
+      <w:pPr>
+        <w:pStyle w:val="Heading2"/>
+      </w:pPr>
+      <w:r>
+        <w:t xml:space="preserve">Mitwirkende</w:t>
+      </w:r>
+    </w:p>
+    <w:bookmarkEnd w:id="mitwirkende"/>
+    <w:p>
+      <w:r>
+        <w:t xml:space="preserve">Felix Ebert Datenmodell ===========</w:t>
+      </w:r>
+    </w:p>
     <w:p>
       <w:r>
         <w:t xml:space="preserve">Das Datenmodell soll die Bausteine für die später zu entwerfende Schnittstelle definieren. Im folgenden werden sozusagen die Objekttypen bzw. die Klassen beschrieben, auf die über eine spätere API zugegriffen werden kann.</w:t>
@@ -1147,7 +1152,7 @@
         <w:pStyle w:val="DefinitionTerm"/>
       </w:pPr>
       <w:r>
-        <w:t xml:space="preserve">Berufsbezeichnung</w:t>
+        <w:t xml:space="preserve">Beruf</w:t>
       </w:r>
     </w:p>
     <w:p>
@@ -1978,6 +1983,17 @@
       </w:r>
     </w:p>
     <w:bookmarkEnd w:id="beziehungen-5"/>
+    <w:p>
+      <w:pPr>
+        <w:numPr>
+          <w:numId w:val="19"/>
+          <w:ilvl w:val="0"/>
+        </w:numPr>
+      </w:pPr>
+      <w:r>
+        <w:t xml:space="preserve">Jeder Tagesordnungspunkt gehört zu einer Sitzung.</w:t>
+      </w:r>
+    </w:p>
     <w:p>
       <w:pPr>
         <w:numPr>

</xml_diff>

<commit_message>
Mitwirkende - zusaetzlicher Umbruch
</commit_message>
<xml_diff>
--- a/dokument/docx/document.docx
+++ b/dokument/docx/document.docx
@@ -505,9 +505,19 @@
     <w:bookmarkEnd w:id="mitwirkende"/>
     <w:p>
       <w:r>
-        <w:t xml:space="preserve">Felix Ebert Datenmodell ===========</w:t>
-      </w:r>
-    </w:p>
+        <w:t xml:space="preserve">Felix Ebert</w:t>
+      </w:r>
+    </w:p>
+    <w:bookmarkStart w:id="datenmodell" w:name="datenmodell"/>
+    <w:p>
+      <w:pPr>
+        <w:pStyle w:val="Heading1"/>
+      </w:pPr>
+      <w:r>
+        <w:t xml:space="preserve">Datenmodell</w:t>
+      </w:r>
+    </w:p>
+    <w:bookmarkEnd w:id="datenmodell"/>
     <w:p>
       <w:r>
         <w:t xml:space="preserve">Das Datenmodell soll die Bausteine für die später zu entwerfende Schnittstelle definieren. Im folgenden werden sozusagen die Objekttypen bzw. die Klassen beschrieben, auf die über eine spätere API zugegriffen werden kann.</w:t>

</xml_diff>

<commit_message>
Englischsprachige Namen für Objekttypen hinzugefügt
</commit_message>
<xml_diff>
--- a/dokument/docx/document.docx
+++ b/dokument/docx/document.docx
@@ -615,16 +615,25 @@
         <w:t xml:space="preserve">Bei der Beschreibung von Beziehungen zwischen Objekten wird zu diesem Zeitpunkt nicht berücksichtigt, ob eine Beziehung zwischen zwei Objekten A und B am Objekt A oder am Objekt B definiert wird. So spielt es bislang keine Rolle, ob einem Gremium mehrere Personen zugeordnet werden oder einer Person mehrere Gremien zugewiesen werden. Das Augenmerkt liegt hier nur auf der Tatsache, welche Beziehung existieren können und was diese Beziehungen aussagen sollen.</w:t>
       </w:r>
     </w:p>
-    <w:bookmarkStart w:id="körperschaft" w:name="körperschaft"/>
+    <w:bookmarkStart w:id="körperschaft-body" w:name="körperschaft-body"/>
     <w:p>
       <w:pPr>
         <w:pStyle w:val="Heading2"/>
       </w:pPr>
       <w:r>
-        <w:t xml:space="preserve">Körperschaft</w:t>
-      </w:r>
-    </w:p>
-    <w:bookmarkEnd w:id="körperschaft"/>
+        <w:t xml:space="preserve">Körperschaft (</w:t>
+      </w:r>
+      <w:r>
+        <w:rPr>
+          <w:i/>
+        </w:rPr>
+        <w:t xml:space="preserve">body</w:t>
+      </w:r>
+      <w:r>
+        <w:t xml:space="preserve">)</w:t>
+      </w:r>
+    </w:p>
+    <w:bookmarkEnd w:id="körperschaft-body"/>
     <w:p>
       <w:r>
         <w:t xml:space="preserve">Die Körperschaft erlaubt es, den Betreiber bzw. Eigentümer des Informationssystems wie zum Beispiel einen Landkreis, eine bestimmte Gemeinde oder einen bestimmten Stadtbezirk in Form eines Datenobjekts abzubilden.</w:t>
@@ -814,16 +823,25 @@
         <w:t xml:space="preserve">Objekte vom Typ "Gremium" sind zwingend genau einer Körperschaft zugeordnet. Damit wird der "Rat" einer bestimmten Kommune von den gleichnamigen Gremien anderer Kommunen abgegrenzt.</w:t>
       </w:r>
     </w:p>
-    <w:bookmarkStart w:id="gremium" w:name="gremium"/>
+    <w:bookmarkStart w:id="gremium-committee" w:name="gremium-committee"/>
     <w:p>
       <w:pPr>
         <w:pStyle w:val="Heading2"/>
       </w:pPr>
       <w:r>
-        <w:t xml:space="preserve">Gremium</w:t>
-      </w:r>
-    </w:p>
-    <w:bookmarkEnd w:id="gremium"/>
+        <w:t xml:space="preserve">Gremium (</w:t>
+      </w:r>
+      <w:r>
+        <w:rPr>
+          <w:i/>
+        </w:rPr>
+        <w:t xml:space="preserve">committee</w:t>
+      </w:r>
+      <w:r>
+        <w:t xml:space="preserve">)</w:t>
+      </w:r>
+    </w:p>
+    <w:bookmarkEnd w:id="gremium-committee"/>
     <w:p>
       <w:r>
         <w:t xml:space="preserve">Das Gremium ist ein Personenkreis, üblicherweise von gewählten und/oder ernannten Mitgliedern. Beispiele hierfür sind der Stadtrat, Kreisrat, Gemeinderat, Ausschüsse und Bezirksvertretungen. Gremien halten Sitzungen ab, zu denen die Gremien-Mitglieder eingeladen werden.</w:t>
@@ -956,16 +974,25 @@
         <w:t xml:space="preserve">Objekte vom Typ "Drucksache" verweisen auf Gremien. Beispielsweise wird eine Anfrage oder ein Antrag dem Rat und/oder einer bestimmten Bezirksvertretung zugeordnet. Details zu dieser Beziehung werden unter "Drucksache" erläutert.</w:t>
       </w:r>
     </w:p>
-    <w:bookmarkStart w:id="person" w:name="person"/>
+    <w:bookmarkStart w:id="person-person" w:name="person-person"/>
     <w:p>
       <w:pPr>
         <w:pStyle w:val="Heading2"/>
       </w:pPr>
       <w:r>
-        <w:t xml:space="preserve">Person</w:t>
-      </w:r>
-    </w:p>
-    <w:bookmarkEnd w:id="person"/>
+        <w:t xml:space="preserve">Person (</w:t>
+      </w:r>
+      <w:r>
+        <w:rPr>
+          <w:i/>
+        </w:rPr>
+        <w:t xml:space="preserve">person</w:t>
+      </w:r>
+      <w:r>
+        <w:t xml:space="preserve">)</w:t>
+      </w:r>
+    </w:p>
+    <w:bookmarkEnd w:id="person-person"/>
     <w:p>
       <w:r>
         <w:t xml:space="preserve">Jede natürliche Person, die Mitglied eines Gremiums ist, ist als Person im Datenmodell eindeutig identifizierbar.</w:t>
@@ -1214,16 +1241,25 @@
         <w:t xml:space="preserve">Objekte vom Typ "Person" können einem oder mehreren Gremien zugewiesen werden, um die Mitgliedschaft in diesem Gremium darzustellen. Diese Beziehungen sind ebenfalls datiert.</w:t>
       </w:r>
     </w:p>
-    <w:bookmarkStart w:id="organisation" w:name="organisation"/>
+    <w:bookmarkStart w:id="organisation-organisation" w:name="organisation-organisation"/>
     <w:p>
       <w:pPr>
         <w:pStyle w:val="Heading2"/>
       </w:pPr>
       <w:r>
-        <w:t xml:space="preserve">Organisation</w:t>
-      </w:r>
-    </w:p>
-    <w:bookmarkEnd w:id="organisation"/>
+        <w:t xml:space="preserve">Organisation (</w:t>
+      </w:r>
+      <w:r>
+        <w:rPr>
+          <w:i/>
+        </w:rPr>
+        <w:t xml:space="preserve">organisation</w:t>
+      </w:r>
+      <w:r>
+        <w:t xml:space="preserve">)</w:t>
+      </w:r>
+    </w:p>
+    <w:bookmarkEnd w:id="organisation-organisation"/>
     <w:p>
       <w:r>
         <w:t xml:space="preserve">Organisationen sind üblicherweise Parteien bzw. Fraktionen, denen die Personen angehören können.</w:t>
@@ -1374,16 +1410,25 @@
         <w:t xml:space="preserve">).</w:t>
       </w:r>
     </w:p>
-    <w:bookmarkStart w:id="sitzung" w:name="sitzung"/>
+    <w:bookmarkStart w:id="sitzung-meeting" w:name="sitzung-meeting"/>
     <w:p>
       <w:pPr>
         <w:pStyle w:val="Heading2"/>
       </w:pPr>
       <w:r>
-        <w:t xml:space="preserve">Sitzung</w:t>
-      </w:r>
-    </w:p>
-    <w:bookmarkEnd w:id="sitzung"/>
+        <w:t xml:space="preserve">Sitzung (</w:t>
+      </w:r>
+      <w:r>
+        <w:rPr>
+          <w:i/>
+        </w:rPr>
+        <w:t xml:space="preserve">meeting</w:t>
+      </w:r>
+      <w:r>
+        <w:t xml:space="preserve">)</w:t>
+      </w:r>
+    </w:p>
+    <w:bookmarkEnd w:id="sitzung-meeting"/>
     <w:p>
       <w:r>
         <w:t xml:space="preserve">Eine Sitzung ist die Versammlung der Mitglieder eines Gremiums oder mehrerer Gremien zu einem bestimmten Zeitpunkt an einem bestimmten Ort.</w:t>
@@ -1615,16 +1660,25 @@
         <w:t xml:space="preserve">Weiterhin können Sitzungen beliebige weitere Dokumente, die keine eigenständigen Drucksachen sind, referenzieren. Dabei handelt es sich dann um nicht weiter spezifizierte Anlagen.</w:t>
       </w:r>
     </w:p>
-    <w:bookmarkStart w:id="tagesordnungspunkt" w:name="tagesordnungspunkt"/>
+    <w:bookmarkStart w:id="tagesordnungspunkt-agendaitem" w:name="tagesordnungspunkt-agendaitem"/>
     <w:p>
       <w:pPr>
         <w:pStyle w:val="Heading2"/>
       </w:pPr>
       <w:r>
-        <w:t xml:space="preserve">Tagesordnungspunkt</w:t>
-      </w:r>
-    </w:p>
-    <w:bookmarkEnd w:id="tagesordnungspunkt"/>
+        <w:t xml:space="preserve">Tagesordnungspunkt (</w:t>
+      </w:r>
+      <w:r>
+        <w:rPr>
+          <w:i/>
+        </w:rPr>
+        <w:t xml:space="preserve">agendaitem</w:t>
+      </w:r>
+      <w:r>
+        <w:t xml:space="preserve">)</w:t>
+      </w:r>
+    </w:p>
+    <w:bookmarkEnd w:id="tagesordnungspunkt-agendaitem"/>
     <w:p>
       <w:r>
         <w:t xml:space="preserve">Der Tagesordnungspunkt wird für eine bestimmte Sitzung angelegt, erhält eine (innerhalb dieser Sitzung eindeutige) Nummer und einen Titel (Betreff). Nach der Sitzung wird dem Tagesordnungspunkt außerdem ein Ergebnis angehängt. Unter Umständen kann dem Tagesordnungspunkt ein bestimmter Beschlusstext beigefügt sein. Sofern das Abstimmungsergebnis nicht einstimmig ist, kann es durch mehrere referenzierende "Stimmabgaben" festgehalten werden.</w:t>
@@ -1820,16 +1874,25 @@
         <w:t xml:space="preserve">anwesend waren.</w:t>
       </w:r>
     </w:p>
-    <w:bookmarkStart w:id="stimmabgabe" w:name="stimmabgabe"/>
+    <w:bookmarkStart w:id="stimmabgabe-vote" w:name="stimmabgabe-vote"/>
     <w:p>
       <w:pPr>
         <w:pStyle w:val="Heading2"/>
       </w:pPr>
       <w:r>
-        <w:t xml:space="preserve">Stimmabgabe</w:t>
-      </w:r>
-    </w:p>
-    <w:bookmarkEnd w:id="stimmabgabe"/>
+        <w:t xml:space="preserve">Stimmabgabe (</w:t>
+      </w:r>
+      <w:r>
+        <w:rPr>
+          <w:i/>
+        </w:rPr>
+        <w:t xml:space="preserve">vote</w:t>
+      </w:r>
+      <w:r>
+        <w:t xml:space="preserve">)</w:t>
+      </w:r>
+    </w:p>
+    <w:bookmarkEnd w:id="stimmabgabe-vote"/>
     <w:p>
       <w:r>
         <w:t xml:space="preserve">Wie eine Person bzw. eine Fraktion zu einem Tagesordnungspunkt abgestimmt hat, wird durch eine Stimmabgabe festgehalten. Ganze Abstimmungsergebnisse bestehen überlicherweise aus mehreren Stimmabgaben. Jede Stimmabgabe gibt entweder die (einzelne) Stimme einer Peson wieder, in diesem Fall ist die Anzahl der Stimmen zwingend 1. Oder eine Stimmabgabe gibt das Abstimmungsverhalten einer ganzen Gruppe von Personen wieder. Dann ist die Anzahl der Stimmen anzugeben und statt einer Person eine Organisation (in der Regel die Fraktion) zu referenzieren.</w:t>
@@ -1950,16 +2013,25 @@
         <w:t xml:space="preserve">Es wird entweder genau eine Person oder genau eine Organisation (Fraktion) referenziert, die die Stimme(n) abgegeben hat.</w:t>
       </w:r>
     </w:p>
-    <w:bookmarkStart w:id="drucksache" w:name="drucksache"/>
+    <w:bookmarkStart w:id="drucksache-paper" w:name="drucksache-paper"/>
     <w:p>
       <w:pPr>
         <w:pStyle w:val="Heading2"/>
       </w:pPr>
       <w:r>
-        <w:t xml:space="preserve">Drucksache</w:t>
-      </w:r>
-    </w:p>
-    <w:bookmarkEnd w:id="drucksache"/>
+        <w:t xml:space="preserve">Drucksache (</w:t>
+      </w:r>
+      <w:r>
+        <w:rPr>
+          <w:i/>
+        </w:rPr>
+        <w:t xml:space="preserve">paper</w:t>
+      </w:r>
+      <w:r>
+        <w:t xml:space="preserve">)</w:t>
+      </w:r>
+    </w:p>
+    <w:bookmarkEnd w:id="drucksache-paper"/>
     <w:p>
       <w:r>
         <w:t xml:space="preserve">Eine Drucksache bildet Mitteilungen, Antworten auf Anfragen, Beschlussvorlagen, Anfragen und Anträge ab. Jede Drucksache erhält eine eindeutige Kennung.</w:t>
@@ -2325,16 +2397,25 @@
         <w:t xml:space="preserve">einer Drucksache abzubilden. Hierbei kann die Beziehung jeweils mit einer Zuständigkeit versehen sein, die noch näher zu bestimmen ist (TODO).</w:t>
       </w:r>
     </w:p>
-    <w:bookmarkStart w:id="dokument" w:name="dokument"/>
+    <w:bookmarkStart w:id="dokument-document" w:name="dokument-document"/>
     <w:p>
       <w:pPr>
         <w:pStyle w:val="Heading2"/>
       </w:pPr>
       <w:r>
-        <w:t xml:space="preserve">Dokument</w:t>
-      </w:r>
-    </w:p>
-    <w:bookmarkEnd w:id="dokument"/>
+        <w:t xml:space="preserve">Dokument (</w:t>
+      </w:r>
+      <w:r>
+        <w:rPr>
+          <w:i/>
+        </w:rPr>
+        <w:t xml:space="preserve">document</w:t>
+      </w:r>
+      <w:r>
+        <w:t xml:space="preserve">)</w:t>
+      </w:r>
+    </w:p>
+    <w:bookmarkEnd w:id="dokument-document"/>
     <w:p>
       <w:r>
         <w:t xml:space="preserve">Ein Dokument hält die Daten und Metadaten einer Datei vor, beispielsweise einer PDF-Datei, eines RTF- oder Word-Dokuments. Wird von einem Word-Dokument eine PDF-Ableitung hinterlegt, ist diese Ableitung ebenfalls ein Dokument, das jedoch nicht als Master gekennzeichnet wird, sondern auf den entsprechenden Master verweist.</w:t>
@@ -2584,16 +2665,25 @@
         <w:t xml:space="preserve">Ein Dokument kann auf ein anderes Dokument referenzieren, wenn es von dem anderen Dokument abstammt. So ist es möglich, von einem abgeleiteten Dokument zu seinem Dokumenten-Master zu gelangen (Beispiel: von einem PDF-Dokument zum OpenOffice-Original).</w:t>
       </w:r>
     </w:p>
-    <w:bookmarkStart w:id="ort" w:name="ort"/>
+    <w:bookmarkStart w:id="ort-location" w:name="ort-location"/>
     <w:p>
       <w:pPr>
         <w:pStyle w:val="Heading2"/>
       </w:pPr>
       <w:r>
-        <w:t xml:space="preserve">Ort</w:t>
-      </w:r>
-    </w:p>
-    <w:bookmarkEnd w:id="ort"/>
+        <w:t xml:space="preserve">Ort (</w:t>
+      </w:r>
+      <w:r>
+        <w:rPr>
+          <w:i/>
+        </w:rPr>
+        <w:t xml:space="preserve">location</w:t>
+      </w:r>
+      <w:r>
+        <w:t xml:space="preserve">)</w:t>
+      </w:r>
+    </w:p>
+    <w:bookmarkEnd w:id="ort-location"/>
     <w:p>
       <w:r>
         <w:t xml:space="preserve">Dieser Objekttyp dient dazu, einen Ortsbezug einer Drucksache formal abzubilden. Ortsangaben können sowohl aus Textinformationen bestehen (beispielsweise der Name einer Straße/eines Platzes oder eine genaue Adresse) oder aus einer Geo-Koordinatenangabe aus Längen- und Breitengrad.</w:t>

</xml_diff>

<commit_message>
Infos zur Körperschaft angepasst
- JSON Beispiel in Dokument integriert
- Auflistung von Gremien und Organisationen aus JSON entfernt
- Eindeutige Identifizierung des Betreibers über Regionalschlüssel, GND
und URL beschrieben
- Kontaktinformationen zum Betreiber hinzugefügt
</commit_message>
<xml_diff>
--- a/dokument/docx/document.docx
+++ b/dokument/docx/document.docx
@@ -708,14 +708,224 @@
     <w:bookmarkEnd w:id="eindeutige-identifizierung"/>
     <w:p>
       <w:r>
-        <w:t xml:space="preserve">Zur Identifizierung des Objekts kann der Amtliche Gemeindeschlüssel (AGS[1]) verwendet werden, der alle deutschen Gemeinden, Landkreise, kreisfreien Städte etc. eindeutig erfasst.</w:t>
-      </w:r>
-    </w:p>
-    <w:p>
-      <w:r>
-        <w:t xml:space="preserve">Vorteil der Verwendung des AGS:</w:t>
-      </w:r>
-    </w:p>
+        <w:t xml:space="preserve">Handelt es sich beim Betreiber des Systems um eine Gebietskörperschaft (Landkreis, Kommune etc.), soll für die eindeutige Identifizierung der Regionalschlüssel[1] verwendet werden.</w:t>
+      </w:r>
+    </w:p>
+    <w:p>
+      <w:r>
+        <w:t xml:space="preserve">Darüber hinaus soll zusätzlich, sofern vorhanden, die eindeutige Kennung der Körperschaft aus der GND[12] verwendet werden.</w:t>
+      </w:r>
+    </w:p>
+    <w:p>
+      <w:r>
+        <w:t xml:space="preserve">Als dritte Möglichkeit, die Körperschaft zu identifizieren, kann eine aussagekräftigen URL, unter der weitere Informationen zur Körperschaft zu finden sind, genannt werden.</w:t>
+      </w:r>
+    </w:p>
+    <w:p>
+      <w:r>
+        <w:t xml:space="preserve">Sämtliche hier genannten Methoden zur Identifizierung können kombiniert werden.</w:t>
+      </w:r>
+    </w:p>
+    <w:bookmarkStart w:id="eigenschaften" w:name="eigenschaften"/>
+    <w:p>
+      <w:pPr>
+        <w:pStyle w:val="Heading3"/>
+      </w:pPr>
+      <w:r>
+        <w:t xml:space="preserve">Eigenschaften</w:t>
+      </w:r>
+    </w:p>
+    <w:bookmarkEnd w:id="eigenschaften"/>
+    <w:p>
+      <w:pPr>
+        <w:pStyle w:val="DefinitionTerm"/>
+      </w:pPr>
+      <w:r>
+        <w:t xml:space="preserve">Name (</w:t>
+      </w:r>
+      <w:r>
+        <w:rPr>
+          <w:i/>
+        </w:rPr>
+        <w:t xml:space="preserve">name</w:t>
+      </w:r>
+      <w:r>
+        <w:t xml:space="preserve">)</w:t>
+      </w:r>
+    </w:p>
+    <w:p>
+      <w:pPr>
+        <w:pStyle w:val="Definition"/>
+      </w:pPr>
+      <w:r>
+        <w:t xml:space="preserve">Der Name der Körperschaft, z.B. "Stadt Köln"</w:t>
+      </w:r>
+    </w:p>
+    <w:p>
+      <w:pPr>
+        <w:pStyle w:val="DefinitionTerm"/>
+      </w:pPr>
+      <w:r>
+        <w:t xml:space="preserve">Regionalschlüssel (</w:t>
+      </w:r>
+      <w:r>
+        <w:rPr>
+          <w:i/>
+        </w:rPr>
+        <w:t xml:space="preserve">regionalschluessel</w:t>
+      </w:r>
+      <w:r>
+        <w:t xml:space="preserve">)</w:t>
+      </w:r>
+    </w:p>
+    <w:p>
+      <w:pPr>
+        <w:pStyle w:val="Definition"/>
+      </w:pPr>
+      <w:r>
+        <w:rPr>
+          <w:i/>
+        </w:rPr>
+        <w:t xml:space="preserve">Optional</w:t>
+      </w:r>
+      <w:r>
+        <w:t xml:space="preserve">. Regionalschlüssel der Gebietskörperschaft, z.B. "053150000000". Muss grundsätzlich 12-stellig angegeben werden.</w:t>
+      </w:r>
+    </w:p>
+    <w:p>
+      <w:pPr>
+        <w:pStyle w:val="DefinitionTerm"/>
+      </w:pPr>
+      <w:r>
+        <w:t xml:space="preserve">GND URL (</w:t>
+      </w:r>
+      <w:r>
+        <w:rPr>
+          <w:i/>
+        </w:rPr>
+        <w:t xml:space="preserve">gnd_url</w:t>
+      </w:r>
+      <w:r>
+        <w:t xml:space="preserve">)</w:t>
+      </w:r>
+    </w:p>
+    <w:p>
+      <w:pPr>
+        <w:pStyle w:val="Definition"/>
+      </w:pPr>
+      <w:r>
+        <w:rPr>
+          <w:i/>
+        </w:rPr>
+        <w:t xml:space="preserve">Optional</w:t>
+      </w:r>
+      <w:r>
+        <w:t xml:space="preserve">. URL des Eintrags in der GND, z.B. "http://d-nb.info/gnd/2015732-0"</w:t>
+      </w:r>
+    </w:p>
+    <w:p>
+      <w:pPr>
+        <w:pStyle w:val="DefinitionTerm"/>
+      </w:pPr>
+      <w:r>
+        <w:t xml:space="preserve">URL (</w:t>
+      </w:r>
+      <w:r>
+        <w:rPr>
+          <w:i/>
+        </w:rPr>
+        <w:t xml:space="preserve">url</w:t>
+      </w:r>
+      <w:r>
+        <w:t xml:space="preserve">)</w:t>
+      </w:r>
+    </w:p>
+    <w:p>
+      <w:pPr>
+        <w:pStyle w:val="Definition"/>
+      </w:pPr>
+      <w:r>
+        <w:rPr>
+          <w:i/>
+        </w:rPr>
+        <w:t xml:space="preserve">Optional</w:t>
+      </w:r>
+      <w:r>
+        <w:t xml:space="preserve">. URL zu Informationen über die Körperschaft, z.B. "http://www.stadt-koeln.de/"</w:t>
+      </w:r>
+    </w:p>
+    <w:p>
+      <w:pPr>
+        <w:pStyle w:val="DefinitionTerm"/>
+      </w:pPr>
+      <w:r>
+        <w:t xml:space="preserve">Lizenz (</w:t>
+      </w:r>
+      <w:r>
+        <w:rPr>
+          <w:i/>
+        </w:rPr>
+        <w:t xml:space="preserve">license_url</w:t>
+      </w:r>
+      <w:r>
+        <w:t xml:space="preserve">)</w:t>
+      </w:r>
+    </w:p>
+    <w:p>
+      <w:pPr>
+        <w:pStyle w:val="Definition"/>
+      </w:pPr>
+      <w:r>
+        <w:rPr>
+          <w:i/>
+        </w:rPr>
+        <w:t xml:space="preserve">Optional</w:t>
+      </w:r>
+      <w:r>
+        <w:t xml:space="preserve">. URL der Lizenz, unter der die Daten, die über die API abgerufen werden können, stehen.</w:t>
+      </w:r>
+    </w:p>
+    <w:p>
+      <w:pPr>
+        <w:pStyle w:val="DefinitionTerm"/>
+      </w:pPr>
+      <w:r>
+        <w:t xml:space="preserve">Betreiber-Kontakt (</w:t>
+      </w:r>
+      <w:r>
+        <w:rPr>
+          <w:i/>
+        </w:rPr>
+        <w:t xml:space="preserve">operator_contact</w:t>
+      </w:r>
+      <w:r>
+        <w:t xml:space="preserve">)</w:t>
+      </w:r>
+    </w:p>
+    <w:p>
+      <w:pPr>
+        <w:pStyle w:val="Definition"/>
+      </w:pPr>
+      <w:r>
+        <w:rPr>
+          <w:i/>
+        </w:rPr>
+        <w:t xml:space="preserve">Optional</w:t>
+      </w:r>
+      <w:r>
+        <w:t xml:space="preserve">. Kontaktinformationen für die direkte Kontaktaufnahme zum Betreiber der API.</w:t>
+      </w:r>
+    </w:p>
+    <w:bookmarkStart w:id="beziehungen" w:name="beziehungen"/>
+    <w:p>
+      <w:pPr>
+        <w:pStyle w:val="Heading3"/>
+      </w:pPr>
+      <w:r>
+        <w:t xml:space="preserve">Beziehungen</w:t>
+      </w:r>
+    </w:p>
+    <w:bookmarkEnd w:id="beziehungen"/>
     <w:p>
       <w:pPr>
         <w:numPr>
@@ -724,7 +934,7 @@
         </w:numPr>
       </w:pPr>
       <w:r>
-        <w:t xml:space="preserve">Kompakte, einfache und einheitliche Schreibweise für jede Körperschaft.</w:t>
+        <w:t xml:space="preserve">Objekte vom Typ "Organisation" sind zwingend genau einer Körperschaft zugeordnet. So wird beispielseise eine SPD in Köln von einer SPD in Leverkusen unterschieden.</w:t>
       </w:r>
     </w:p>
     <w:p>
@@ -735,92 +945,184 @@
         </w:numPr>
       </w:pPr>
       <w:r>
-        <w:t xml:space="preserve">Der AGS wird von Behörden genutzt, ist anerkannt und auch in anderen Medien, z.B. der Wikipedia, verbreitet.</w:t>
-      </w:r>
-    </w:p>
-    <w:p>
-      <w:r>
-        <w:t xml:space="preserve">Nachteil des AGS:</w:t>
-      </w:r>
-    </w:p>
-    <w:p>
-      <w:pPr>
-        <w:numPr>
-          <w:numId w:val="7"/>
-          <w:ilvl w:val="0"/>
-        </w:numPr>
-      </w:pPr>
-      <w:r>
-        <w:t xml:space="preserve">Führende Nullen machen den Schlüssel fehleranfällig. Bestimmte Systeme wie z.B. Excel könnten den Inhalt als Zahlenwert erkennen und die führenden Nullen automatisch verwerfen.</w:t>
-      </w:r>
-    </w:p>
-    <w:p>
-      <w:pPr>
-        <w:numPr>
-          <w:numId w:val="7"/>
-          <w:ilvl w:val="0"/>
-        </w:numPr>
-      </w:pPr>
-      <w:r>
-        <w:t xml:space="preserve">Für Gebietsgliederungen unterhalb der selbstständigen Gemeinde, beispielsweise einen einzelnen Stadtbezirk, gibt es keinen eigenen Gemeindeschlüssel. Dies müssten durch eine nicht-amtliche Erweiterung des Systems ausgeglichen werden.</w:t>
-      </w:r>
-    </w:p>
-    <w:bookmarkStart w:id="eigenschaften" w:name="eigenschaften"/>
+        <w:t xml:space="preserve">Objekte vom Typ "Gremium" sind zwingend genau einer Körperschaft zugeordnet. Damit wird der "Rat" einer bestimmten Kommune von den gleichnamigen Gremien anderer Kommunen abgegrenzt.</w:t>
+      </w:r>
+    </w:p>
+    <w:bookmarkStart w:id="beispiel" w:name="beispiel"/>
     <w:p>
       <w:pPr>
         <w:pStyle w:val="Heading3"/>
       </w:pPr>
       <w:r>
-        <w:t xml:space="preserve">Eigenschaften</w:t>
-      </w:r>
-    </w:p>
-    <w:bookmarkEnd w:id="eigenschaften"/>
-    <w:p>
-      <w:pPr>
-        <w:pStyle w:val="DefinitionTerm"/>
-      </w:pPr>
-      <w:r>
-        <w:t xml:space="preserve">Name</w:t>
-      </w:r>
-    </w:p>
-    <w:p>
-      <w:pPr>
-        <w:pStyle w:val="Definition"/>
-      </w:pPr>
-      <w:r>
-        <w:t xml:space="preserve">Der Name der Körperschaft, z.B. "Köln" oder "Stadt Köln".</w:t>
-      </w:r>
-    </w:p>
-    <w:bookmarkStart w:id="beziehungen" w:name="beziehungen"/>
-    <w:p>
-      <w:pPr>
-        <w:pStyle w:val="Heading3"/>
-      </w:pPr>
-      <w:r>
-        <w:t xml:space="preserve">Beziehungen</w:t>
-      </w:r>
-    </w:p>
-    <w:bookmarkEnd w:id="beziehungen"/>
-    <w:p>
-      <w:pPr>
-        <w:numPr>
-          <w:numId w:val="8"/>
-          <w:ilvl w:val="0"/>
-        </w:numPr>
-      </w:pPr>
-      <w:r>
-        <w:t xml:space="preserve">Objekte vom Typ "Organisation" sind zwingend genau einer Körperschaft zugeordnet. So wird beispielseise eine SPD in Köln von einer SPD in Leverkusen unterschieden.</w:t>
-      </w:r>
-    </w:p>
-    <w:p>
-      <w:pPr>
-        <w:numPr>
-          <w:numId w:val="8"/>
-          <w:ilvl w:val="0"/>
-        </w:numPr>
-      </w:pPr>
-      <w:r>
-        <w:t xml:space="preserve">Objekte vom Typ "Gremium" sind zwingend genau einer Körperschaft zugeordnet. Damit wird der "Rat" einer bestimmten Kommune von den gleichnamigen Gremien anderer Kommunen abgegrenzt.</w:t>
+        <w:t xml:space="preserve">Beispiel</w:t>
+      </w:r>
+    </w:p>
+    <w:bookmarkEnd w:id="beispiel"/>
+    <w:p>
+      <w:pPr>
+        <w:pStyle w:val="SourceCode"/>
+      </w:pPr>
+      <w:r>
+        <w:rPr>
+          <w:rStyle w:val="NormalTok"/>
+        </w:rPr>
+        <w:t xml:space="preserve">{</w:t>
+      </w:r>
+      <w:br/>
+      <w:r>
+        <w:rPr>
+          <w:rStyle w:val="NormalTok"/>
+        </w:rPr>
+        <w:t xml:space="preserve">    </w:t>
+      </w:r>
+      <w:r>
+        <w:rPr>
+          <w:rStyle w:val="DataTypeTok"/>
+        </w:rPr>
+        <w:t xml:space="preserve">"name"</w:t>
+      </w:r>
+      <w:r>
+        <w:rPr>
+          <w:rStyle w:val="NormalTok"/>
+        </w:rPr>
+        <w:t xml:space="preserve">: </w:t>
+      </w:r>
+      <w:r>
+        <w:rPr>
+          <w:rStyle w:val="StringTok"/>
+        </w:rPr>
+        <w:t xml:space="preserve">"Stadt Köln"</w:t>
+      </w:r>
+      <w:r>
+        <w:rPr>
+          <w:rStyle w:val="NormalTok"/>
+        </w:rPr>
+        <w:t xml:space="preserve">,</w:t>
+      </w:r>
+      <w:br/>
+      <w:r>
+        <w:rPr>
+          <w:rStyle w:val="NormalTok"/>
+        </w:rPr>
+        <w:t xml:space="preserve">    </w:t>
+      </w:r>
+      <w:r>
+        <w:rPr>
+          <w:rStyle w:val="DataTypeTok"/>
+        </w:rPr>
+        <w:t xml:space="preserve">"regionalschluessel"</w:t>
+      </w:r>
+      <w:r>
+        <w:rPr>
+          <w:rStyle w:val="NormalTok"/>
+        </w:rPr>
+        <w:t xml:space="preserve">: </w:t>
+      </w:r>
+      <w:r>
+        <w:rPr>
+          <w:rStyle w:val="StringTok"/>
+        </w:rPr>
+        <w:t xml:space="preserve">"053150000000"</w:t>
+      </w:r>
+      <w:r>
+        <w:rPr>
+          <w:rStyle w:val="NormalTok"/>
+        </w:rPr>
+        <w:t xml:space="preserve">,</w:t>
+      </w:r>
+      <w:br/>
+      <w:r>
+        <w:rPr>
+          <w:rStyle w:val="NormalTok"/>
+        </w:rPr>
+        <w:t xml:space="preserve">    </w:t>
+      </w:r>
+      <w:r>
+        <w:rPr>
+          <w:rStyle w:val="DataTypeTok"/>
+        </w:rPr>
+        <w:t xml:space="preserve">"gnd_url"</w:t>
+      </w:r>
+      <w:r>
+        <w:rPr>
+          <w:rStyle w:val="NormalTok"/>
+        </w:rPr>
+        <w:t xml:space="preserve">: </w:t>
+      </w:r>
+      <w:r>
+        <w:rPr>
+          <w:rStyle w:val="StringTok"/>
+        </w:rPr>
+        <w:t xml:space="preserve">"http://d-nb.info/gnd/2015732-0"</w:t>
+      </w:r>
+      <w:r>
+        <w:rPr>
+          <w:rStyle w:val="NormalTok"/>
+        </w:rPr>
+        <w:t xml:space="preserve">,</w:t>
+      </w:r>
+      <w:br/>
+      <w:r>
+        <w:rPr>
+          <w:rStyle w:val="NormalTok"/>
+        </w:rPr>
+        <w:t xml:space="preserve">    </w:t>
+      </w:r>
+      <w:r>
+        <w:rPr>
+          <w:rStyle w:val="DataTypeTok"/>
+        </w:rPr>
+        <w:t xml:space="preserve">"url"</w:t>
+      </w:r>
+      <w:r>
+        <w:rPr>
+          <w:rStyle w:val="NormalTok"/>
+        </w:rPr>
+        <w:t xml:space="preserve">: </w:t>
+      </w:r>
+      <w:r>
+        <w:rPr>
+          <w:rStyle w:val="StringTok"/>
+        </w:rPr>
+        <w:t xml:space="preserve">"http://www.stadt-koeln.de/"</w:t>
+      </w:r>
+      <w:r>
+        <w:rPr>
+          <w:rStyle w:val="NormalTok"/>
+        </w:rPr>
+        <w:t xml:space="preserve">,</w:t>
+      </w:r>
+      <w:br/>
+      <w:r>
+        <w:rPr>
+          <w:rStyle w:val="NormalTok"/>
+        </w:rPr>
+        <w:t xml:space="preserve">    </w:t>
+      </w:r>
+      <w:r>
+        <w:rPr>
+          <w:rStyle w:val="DataTypeTok"/>
+        </w:rPr>
+        <w:t xml:space="preserve">"operator_contact"</w:t>
+      </w:r>
+      <w:r>
+        <w:rPr>
+          <w:rStyle w:val="NormalTok"/>
+        </w:rPr>
+        <w:t xml:space="preserve">: </w:t>
+      </w:r>
+      <w:r>
+        <w:rPr>
+          <w:rStyle w:val="StringTok"/>
+        </w:rPr>
+        <w:t xml:space="preserve">"Tel. +49 221-221-5432, E-Mail: ris-api@stadt-koeln.de"</w:t>
+      </w:r>
+      <w:br/>
+      <w:r>
+        <w:rPr>
+          <w:rStyle w:val="NormalTok"/>
+        </w:rPr>
+        <w:t xml:space="preserve">}</w:t>
       </w:r>
     </w:p>
     <w:bookmarkStart w:id="gremium-committee" w:name="gremium-committee"/>
@@ -955,7 +1257,7 @@
     <w:p>
       <w:pPr>
         <w:numPr>
-          <w:numId w:val="9"/>
+          <w:numId w:val="7"/>
           <w:ilvl w:val="0"/>
         </w:numPr>
       </w:pPr>
@@ -966,7 +1268,7 @@
     <w:p>
       <w:pPr>
         <w:numPr>
-          <w:numId w:val="9"/>
+          <w:numId w:val="7"/>
           <w:ilvl w:val="0"/>
         </w:numPr>
       </w:pPr>
@@ -1190,7 +1492,7 @@
     <w:p>
       <w:pPr>
         <w:numPr>
-          <w:numId w:val="10"/>
+          <w:numId w:val="8"/>
           <w:ilvl w:val="0"/>
         </w:numPr>
       </w:pPr>
@@ -1201,7 +1503,7 @@
     <w:p>
       <w:pPr>
         <w:numPr>
-          <w:numId w:val="10"/>
+          <w:numId w:val="8"/>
           <w:ilvl w:val="0"/>
         </w:numPr>
       </w:pPr>
@@ -1222,7 +1524,7 @@
     <w:p>
       <w:pPr>
         <w:numPr>
-          <w:numId w:val="11"/>
+          <w:numId w:val="9"/>
           <w:ilvl w:val="0"/>
         </w:numPr>
       </w:pPr>
@@ -1233,7 +1535,7 @@
     <w:p>
       <w:pPr>
         <w:numPr>
-          <w:numId w:val="11"/>
+          <w:numId w:val="9"/>
           <w:ilvl w:val="0"/>
         </w:numPr>
       </w:pPr>
@@ -1361,7 +1663,7 @@
     <w:p>
       <w:pPr>
         <w:numPr>
-          <w:numId w:val="12"/>
+          <w:numId w:val="10"/>
           <w:ilvl w:val="0"/>
         </w:numPr>
       </w:pPr>
@@ -1382,7 +1684,7 @@
     <w:p>
       <w:pPr>
         <w:numPr>
-          <w:numId w:val="13"/>
+          <w:numId w:val="11"/>
           <w:ilvl w:val="0"/>
         </w:numPr>
       </w:pPr>
@@ -1393,7 +1695,7 @@
     <w:p>
       <w:pPr>
         <w:numPr>
-          <w:numId w:val="13"/>
+          <w:numId w:val="11"/>
           <w:ilvl w:val="0"/>
         </w:numPr>
       </w:pPr>
@@ -1571,7 +1873,7 @@
     <w:p>
       <w:pPr>
         <w:numPr>
-          <w:numId w:val="14"/>
+          <w:numId w:val="12"/>
           <w:ilvl w:val="0"/>
         </w:numPr>
       </w:pPr>
@@ -1582,7 +1884,7 @@
     <w:p>
       <w:pPr>
         <w:numPr>
-          <w:numId w:val="14"/>
+          <w:numId w:val="12"/>
           <w:ilvl w:val="0"/>
         </w:numPr>
       </w:pPr>
@@ -1593,7 +1895,7 @@
     <w:p>
       <w:pPr>
         <w:numPr>
-          <w:numId w:val="14"/>
+          <w:numId w:val="12"/>
           <w:ilvl w:val="0"/>
         </w:numPr>
       </w:pPr>
@@ -1619,7 +1921,7 @@
     <w:p>
       <w:pPr>
         <w:numPr>
-          <w:numId w:val="15"/>
+          <w:numId w:val="13"/>
           <w:ilvl w:val="1"/>
         </w:numPr>
       </w:pPr>
@@ -1630,7 +1932,7 @@
     <w:p>
       <w:pPr>
         <w:numPr>
-          <w:numId w:val="15"/>
+          <w:numId w:val="13"/>
           <w:ilvl w:val="1"/>
         </w:numPr>
       </w:pPr>
@@ -1641,7 +1943,7 @@
     <w:p>
       <w:pPr>
         <w:numPr>
-          <w:numId w:val="15"/>
+          <w:numId w:val="13"/>
           <w:ilvl w:val="1"/>
         </w:numPr>
       </w:pPr>
@@ -1652,7 +1954,7 @@
     <w:p>
       <w:pPr>
         <w:numPr>
-          <w:numId w:val="15"/>
+          <w:numId w:val="13"/>
           <w:ilvl w:val="0"/>
         </w:numPr>
       </w:pPr>
@@ -1797,7 +2099,7 @@
     <w:p>
       <w:pPr>
         <w:numPr>
-          <w:numId w:val="16"/>
+          <w:numId w:val="14"/>
           <w:ilvl w:val="0"/>
         </w:numPr>
       </w:pPr>
@@ -1818,7 +2120,7 @@
     <w:p>
       <w:pPr>
         <w:numPr>
-          <w:numId w:val="17"/>
+          <w:numId w:val="15"/>
           <w:ilvl w:val="0"/>
         </w:numPr>
       </w:pPr>
@@ -1829,7 +2131,7 @@
     <w:p>
       <w:pPr>
         <w:numPr>
-          <w:numId w:val="17"/>
+          <w:numId w:val="15"/>
           <w:ilvl w:val="0"/>
         </w:numPr>
       </w:pPr>
@@ -1840,7 +2142,7 @@
     <w:p>
       <w:pPr>
         <w:numPr>
-          <w:numId w:val="17"/>
+          <w:numId w:val="15"/>
           <w:ilvl w:val="0"/>
         </w:numPr>
       </w:pPr>
@@ -1851,7 +2153,7 @@
     <w:p>
       <w:pPr>
         <w:numPr>
-          <w:numId w:val="17"/>
+          <w:numId w:val="15"/>
           <w:ilvl w:val="0"/>
         </w:numPr>
       </w:pPr>
@@ -1994,7 +2296,7 @@
     <w:p>
       <w:pPr>
         <w:numPr>
-          <w:numId w:val="18"/>
+          <w:numId w:val="16"/>
           <w:ilvl w:val="0"/>
         </w:numPr>
       </w:pPr>
@@ -2005,7 +2307,7 @@
     <w:p>
       <w:pPr>
         <w:numPr>
-          <w:numId w:val="18"/>
+          <w:numId w:val="16"/>
           <w:ilvl w:val="0"/>
         </w:numPr>
       </w:pPr>
@@ -2107,7 +2409,7 @@
     <w:p>
       <w:pPr>
         <w:numPr>
-          <w:numId w:val="19"/>
+          <w:numId w:val="17"/>
           <w:ilvl w:val="0"/>
         </w:numPr>
       </w:pPr>
@@ -2124,7 +2426,7 @@
     <w:p>
       <w:pPr>
         <w:numPr>
-          <w:numId w:val="19"/>
+          <w:numId w:val="17"/>
           <w:ilvl w:val="0"/>
         </w:numPr>
       </w:pPr>
@@ -2141,7 +2443,7 @@
     <w:p>
       <w:pPr>
         <w:numPr>
-          <w:numId w:val="19"/>
+          <w:numId w:val="17"/>
           <w:ilvl w:val="0"/>
         </w:numPr>
       </w:pPr>
@@ -2158,7 +2460,7 @@
     <w:p>
       <w:pPr>
         <w:numPr>
-          <w:numId w:val="19"/>
+          <w:numId w:val="17"/>
           <w:ilvl w:val="0"/>
         </w:numPr>
       </w:pPr>
@@ -2175,7 +2477,7 @@
     <w:p>
       <w:pPr>
         <w:numPr>
-          <w:numId w:val="19"/>
+          <w:numId w:val="17"/>
           <w:ilvl w:val="0"/>
         </w:numPr>
       </w:pPr>
@@ -2233,7 +2535,7 @@
     <w:p>
       <w:pPr>
         <w:numPr>
-          <w:numId w:val="20"/>
+          <w:numId w:val="18"/>
           <w:ilvl w:val="0"/>
         </w:numPr>
       </w:pPr>
@@ -2259,7 +2561,7 @@
     <w:p>
       <w:pPr>
         <w:numPr>
-          <w:numId w:val="20"/>
+          <w:numId w:val="18"/>
           <w:ilvl w:val="0"/>
         </w:numPr>
       </w:pPr>
@@ -2285,7 +2587,7 @@
     <w:p>
       <w:pPr>
         <w:numPr>
-          <w:numId w:val="20"/>
+          <w:numId w:val="18"/>
           <w:ilvl w:val="0"/>
         </w:numPr>
       </w:pPr>
@@ -2296,7 +2598,7 @@
     <w:p>
       <w:pPr>
         <w:numPr>
-          <w:numId w:val="20"/>
+          <w:numId w:val="18"/>
           <w:ilvl w:val="0"/>
         </w:numPr>
       </w:pPr>
@@ -2322,7 +2624,7 @@
     <w:p>
       <w:pPr>
         <w:numPr>
-          <w:numId w:val="20"/>
+          <w:numId w:val="18"/>
           <w:ilvl w:val="0"/>
         </w:numPr>
       </w:pPr>
@@ -2348,7 +2650,7 @@
     <w:p>
       <w:pPr>
         <w:numPr>
-          <w:numId w:val="20"/>
+          <w:numId w:val="18"/>
           <w:ilvl w:val="0"/>
         </w:numPr>
       </w:pPr>
@@ -2374,7 +2676,7 @@
     <w:p>
       <w:pPr>
         <w:numPr>
-          <w:numId w:val="20"/>
+          <w:numId w:val="18"/>
           <w:ilvl w:val="0"/>
         </w:numPr>
       </w:pPr>
@@ -2634,7 +2936,7 @@
     <w:p>
       <w:pPr>
         <w:numPr>
-          <w:numId w:val="21"/>
+          <w:numId w:val="19"/>
           <w:ilvl w:val="0"/>
         </w:numPr>
       </w:pPr>
@@ -2657,7 +2959,7 @@
     <w:p>
       <w:pPr>
         <w:numPr>
-          <w:numId w:val="21"/>
+          <w:numId w:val="19"/>
           <w:ilvl w:val="0"/>
         </w:numPr>
       </w:pPr>
@@ -2819,7 +3121,7 @@
     <w:p>
       <w:pPr>
         <w:numPr>
-          <w:numId w:val="22"/>
+          <w:numId w:val="20"/>
           <w:ilvl w:val="0"/>
         </w:numPr>
       </w:pPr>
@@ -2850,7 +3152,7 @@
     <w:p>
       <w:pPr>
         <w:numPr>
-          <w:numId w:val="23"/>
+          <w:numId w:val="21"/>
           <w:ilvl w:val="0"/>
         </w:numPr>
       </w:pPr>
@@ -2861,7 +3163,7 @@
     <w:p>
       <w:pPr>
         <w:numPr>
-          <w:numId w:val="23"/>
+          <w:numId w:val="21"/>
           <w:ilvl w:val="0"/>
         </w:numPr>
       </w:pPr>
@@ -2872,7 +3174,7 @@
     <w:p>
       <w:pPr>
         <w:numPr>
-          <w:numId w:val="23"/>
+          <w:numId w:val="21"/>
           <w:ilvl w:val="0"/>
         </w:numPr>
       </w:pPr>
@@ -2883,7 +3185,7 @@
     <w:p>
       <w:pPr>
         <w:numPr>
-          <w:numId w:val="23"/>
+          <w:numId w:val="21"/>
           <w:ilvl w:val="0"/>
         </w:numPr>
       </w:pPr>
@@ -2894,7 +3196,7 @@
     <w:p>
       <w:pPr>
         <w:numPr>
-          <w:numId w:val="23"/>
+          <w:numId w:val="21"/>
           <w:ilvl w:val="0"/>
         </w:numPr>
       </w:pPr>
@@ -2905,7 +3207,7 @@
     <w:p>
       <w:pPr>
         <w:numPr>
-          <w:numId w:val="23"/>
+          <w:numId w:val="21"/>
           <w:ilvl w:val="0"/>
         </w:numPr>
       </w:pPr>
@@ -2983,7 +3285,7 @@
           <w:rPr>
             <w:rStyle w:val="Hyperlink"/>
           </w:rPr>
-          <w:t xml:space="preserve">www.destatis.de/...</w:t>
+          <w:t xml:space="preserve">de.wikipedia.org/wiki/Amtlicher_Gemeindeschlüssel</w:t>
         </w:r>
       </w:hyperlink>
     </w:p>
@@ -3135,6 +3437,22 @@
       <w:r>
         <w:t xml:space="preserve">[11]: World Geodetic System 1984 (EPSG:4326), wird unter anderem auch vom Global Positioning System (GPS) verwendet.</w:t>
       </w:r>
+    </w:p>
+    <w:p>
+      <w:r>
+        <w:t xml:space="preserve">[12]: Gemeinsame Normdatei:</w:t>
+      </w:r>
+      <w:r>
+        <w:t xml:space="preserve"> </w:t>
+      </w:r>
+      <w:hyperlink r:id="link13">
+        <w:r>
+          <w:rPr>
+            <w:rStyle w:val="Hyperlink"/>
+          </w:rPr>
+          <w:t xml:space="preserve">de.wikipedia.org/wiki/Gemeinsame_Normdatei</w:t>
+        </w:r>
+      </w:hyperlink>
     </w:p>
   </w:body>
 </w:document>
@@ -3471,12 +3789,6 @@
     <w:abstractNumId w:val="2"/>
   </w:num>
   <w:num w:numId="21">
-    <w:abstractNumId w:val="2"/>
-  </w:num>
-  <w:num w:numId="22">
-    <w:abstractNumId w:val="2"/>
-  </w:num>
-  <w:num w:numId="23">
     <w:abstractNumId w:val="2"/>
   </w:num>
 </w:numbering>

</xml_diff>

<commit_message>
Lizenz-URL in Beispiel zur Körperschaft mit eingebaut
</commit_message>
<xml_diff>
--- a/dokument/docx/document.docx
+++ b/dokument/docx/document.docx
@@ -1116,6 +1116,37 @@
           <w:rStyle w:val="StringTok"/>
         </w:rPr>
         <w:t xml:space="preserve">"Tel. +49 221-221-5432, E-Mail: ris-api@stadt-koeln.de"</w:t>
+      </w:r>
+      <w:r>
+        <w:rPr>
+          <w:rStyle w:val="NormalTok"/>
+        </w:rPr>
+        <w:t xml:space="preserve">,</w:t>
+      </w:r>
+      <w:br/>
+      <w:r>
+        <w:rPr>
+          <w:rStyle w:val="NormalTok"/>
+        </w:rPr>
+        <w:t xml:space="preserve">    </w:t>
+      </w:r>
+      <w:r>
+        <w:rPr>
+          <w:rStyle w:val="DataTypeTok"/>
+        </w:rPr>
+        <w:t xml:space="preserve">"license_url"</w:t>
+      </w:r>
+      <w:r>
+        <w:rPr>
+          <w:rStyle w:val="NormalTok"/>
+        </w:rPr>
+        <w:t xml:space="preserve">: </w:t>
+      </w:r>
+      <w:r>
+        <w:rPr>
+          <w:rStyle w:val="StringTok"/>
+        </w:rPr>
+        <w:t xml:space="preserve">"http://wiki.openstreetmap.org/wiki/DE:Open_Database_Licence_-_Licence_Text"</w:t>
       </w:r>
       <w:br/>
       <w:r>

</xml_diff>

<commit_message>
Neue Derivate mit Abbildungen
</commit_message>
<xml_diff>
--- a/dokument/docx/document.docx
+++ b/dokument/docx/document.docx
@@ -462,7 +462,7 @@
     <w:bookmarkEnd w:id="mitwirkende"/>
     <w:p>
       <w:r>
-        <w:t xml:space="preserve">Felix Ebert, Jan Erhardt, Andreas Kuckartz, Babett Schalitz</w:t>
+        <w:t xml:space="preserve">Felix Ebert, Jan Erhardt, Andreas Kuckartz, Babett Schalitz, Jakob Voss</w:t>
       </w:r>
     </w:p>
     <w:bookmarkStart w:id="datenmodell" w:name="datenmodell"/>
@@ -572,7 +572,7 @@
     </w:p>
     <w:p>
       <w:r>
-        <w:t xml:space="preserve">Schlüssel-Eigenschaften werden grundsätzlich als String mit Unicode-Zeichenumfang übergeben. Sie können daher gleichermaßen aus numerischen wie alphanumerischen Werten befüllt werden.</w:t>
+        <w:t xml:space="preserve">Schlüssel-Eigenschaften werden grundsätzlich als Unicode-Zeichenkette übergeben. Sie können daher gleichermaßen aus numerischen wie alphanumerischen Werten befüllt werden.</w:t>
       </w:r>
     </w:p>
     <w:p>
@@ -648,14 +648,14 @@
       <w:r>
         <w:drawing>
           <wp:inline>
-            <wp:extent cx="1524000" cy="1524000"/>
+            <wp:extent cx="5448300" cy="3441700"/>
             <wp:effectExtent b="0" l="0" r="0" t="0"/>
             <wp:docPr descr="" id="1" name="Picture"/>
             <a:graphic>
               <a:graphicData uri="http://schemas.openxmlformats.org/drawingml/2006/picture">
                 <pic:pic>
                   <pic:nvPicPr>
-                    <pic:cNvPr descr="images/datenmodell_koerperschaft.pdf" id="0" name="Picture"/>
+                    <pic:cNvPr descr="images/datenmodell_koerperschaft.png" id="0" name="Picture"/>
                     <pic:cNvPicPr>
                       <a:picLocks noChangeArrowheads="1" noChangeAspect="1"/>
                     </pic:cNvPicPr>
@@ -669,7 +669,7 @@
                   <pic:spPr bwMode="auto">
                     <a:xfrm>
                       <a:off x="0" y="0"/>
-                      <a:ext cx="1524000" cy="1524000"/>
+                      <a:ext cx="5448300" cy="3441700"/>
                     </a:xfrm>
                     <a:prstGeom prst="rect">
                       <a:avLst/>
@@ -886,7 +886,7 @@
         <w:t xml:space="preserve">Optional</w:t>
       </w:r>
       <w:r>
-        <w:t xml:space="preserve">. URL zu Informationen über die Körperschaft, z.B. "http://www.stadt-koeln.de/"</w:t>
+        <w:t xml:space="preserve">. URL der Homepage oder einer vergleichbaren Seite mit Informationen über die Körperschaft, z.B. "http://www.stadt-koeln.de/"</w:t>
       </w:r>
     </w:p>
     <w:p>
@@ -1250,14 +1250,14 @@
       <w:r>
         <w:drawing>
           <wp:inline>
-            <wp:extent cx="1524000" cy="1524000"/>
+            <wp:extent cx="5130800" cy="2019300"/>
             <wp:effectExtent b="0" l="0" r="0" t="0"/>
             <wp:docPr descr="" id="1" name="Picture"/>
             <a:graphic>
               <a:graphicData uri="http://schemas.openxmlformats.org/drawingml/2006/picture">
                 <pic:pic>
                   <pic:nvPicPr>
-                    <pic:cNvPr descr="images/datenmodell_gremium.pdf" id="0" name="Picture"/>
+                    <pic:cNvPr descr="images/datenmodell_gremium.png" id="0" name="Picture"/>
                     <pic:cNvPicPr>
                       <a:picLocks noChangeArrowheads="1" noChangeAspect="1"/>
                     </pic:cNvPicPr>
@@ -1271,7 +1271,7 @@
                   <pic:spPr bwMode="auto">
                     <a:xfrm>
                       <a:off x="0" y="0"/>
-                      <a:ext cx="1524000" cy="1524000"/>
+                      <a:ext cx="5130800" cy="2019300"/>
                     </a:xfrm>
                     <a:prstGeom prst="rect">
                       <a:avLst/>
@@ -1606,14 +1606,14 @@
       <w:r>
         <w:drawing>
           <wp:inline>
-            <wp:extent cx="1524000" cy="1524000"/>
+            <wp:extent cx="5257800" cy="3327400"/>
             <wp:effectExtent b="0" l="0" r="0" t="0"/>
             <wp:docPr descr="" id="1" name="Picture"/>
             <a:graphic>
               <a:graphicData uri="http://schemas.openxmlformats.org/drawingml/2006/picture">
                 <pic:pic>
                   <pic:nvPicPr>
-                    <pic:cNvPr descr="images/datenmodell_person.pdf" id="0" name="Picture"/>
+                    <pic:cNvPr descr="images/datenmodell_person.png" id="0" name="Picture"/>
                     <pic:cNvPicPr>
                       <a:picLocks noChangeArrowheads="1" noChangeAspect="1"/>
                     </pic:cNvPicPr>
@@ -1627,7 +1627,7 @@
                   <pic:spPr bwMode="auto">
                     <a:xfrm>
                       <a:off x="0" y="0"/>
-                      <a:ext cx="1524000" cy="1524000"/>
+                      <a:ext cx="5257800" cy="3327400"/>
                     </a:xfrm>
                     <a:prstGeom prst="rect">
                       <a:avLst/>
@@ -1825,7 +1825,7 @@
         <w:t xml:space="preserve">female</w:t>
       </w:r>
       <w:r>
-        <w:t xml:space="preserve">) oder männlich (Wert</w:t>
+        <w:t xml:space="preserve">), männlich (Wert</w:t>
       </w:r>
       <w:r>
         <w:t xml:space="preserve"> </w:t>
@@ -1850,6 +1850,33 @@
           <w:i/>
         </w:rPr>
         <w:t xml:space="preserve">male</w:t>
+      </w:r>
+      <w:r>
+        <w:t xml:space="preserve">), anderes (Wert</w:t>
+      </w:r>
+      <w:r>
+        <w:t xml:space="preserve"> </w:t>
+      </w:r>
+      <w:r>
+        <w:rPr>
+          <w:rStyle w:val="VerbatimChar"/>
+        </w:rPr>
+        <w:t xml:space="preserve">O</w:t>
+      </w:r>
+      <w:r>
+        <w:t xml:space="preserve"> </w:t>
+      </w:r>
+      <w:r>
+        <w:t xml:space="preserve">für</w:t>
+      </w:r>
+      <w:r>
+        <w:t xml:space="preserve"> </w:t>
+      </w:r>
+      <w:r>
+        <w:rPr>
+          <w:i/>
+        </w:rPr>
+        <w:t xml:space="preserve">others</w:t>
       </w:r>
       <w:r>
         <w:t xml:space="preserve">)</w:t>
@@ -2781,14 +2808,14 @@
       <w:r>
         <w:drawing>
           <wp:inline>
-            <wp:extent cx="1524000" cy="1524000"/>
+            <wp:extent cx="5499100" cy="1828800"/>
             <wp:effectExtent b="0" l="0" r="0" t="0"/>
             <wp:docPr descr="" id="1" name="Picture"/>
             <a:graphic>
               <a:graphicData uri="http://schemas.openxmlformats.org/drawingml/2006/picture">
                 <pic:pic>
                   <pic:nvPicPr>
-                    <pic:cNvPr descr="images/datenmodell_organisation.pdf" id="0" name="Picture"/>
+                    <pic:cNvPr descr="images/datenmodell_organisation.png" id="0" name="Picture"/>
                     <pic:cNvPicPr>
                       <a:picLocks noChangeArrowheads="1" noChangeAspect="1"/>
                     </pic:cNvPicPr>
@@ -2802,7 +2829,7 @@
                   <pic:spPr bwMode="auto">
                     <a:xfrm>
                       <a:off x="0" y="0"/>
-                      <a:ext cx="1524000" cy="1524000"/>
+                      <a:ext cx="5499100" cy="1828800"/>
                     </a:xfrm>
                     <a:prstGeom prst="rect">
                       <a:avLst/>
@@ -3099,14 +3126,14 @@
       <w:r>
         <w:drawing>
           <wp:inline>
-            <wp:extent cx="1524000" cy="1524000"/>
+            <wp:extent cx="5092700" cy="2590800"/>
             <wp:effectExtent b="0" l="0" r="0" t="0"/>
             <wp:docPr descr="" id="1" name="Picture"/>
             <a:graphic>
               <a:graphicData uri="http://schemas.openxmlformats.org/drawingml/2006/picture">
                 <pic:pic>
                   <pic:nvPicPr>
-                    <pic:cNvPr descr="images/datenmodell_sitzung.pdf" id="0" name="Picture"/>
+                    <pic:cNvPr descr="images/datenmodell_sitzung.png" id="0" name="Picture"/>
                     <pic:cNvPicPr>
                       <a:picLocks noChangeArrowheads="1" noChangeAspect="1"/>
                     </pic:cNvPicPr>
@@ -3120,7 +3147,7 @@
                   <pic:spPr bwMode="auto">
                     <a:xfrm>
                       <a:off x="0" y="0"/>
-                      <a:ext cx="1524000" cy="1524000"/>
+                      <a:ext cx="5092700" cy="2590800"/>
                     </a:xfrm>
                     <a:prstGeom prst="rect">
                       <a:avLst/>
@@ -3880,14 +3907,14 @@
       <w:r>
         <w:drawing>
           <wp:inline>
-            <wp:extent cx="1524000" cy="1524000"/>
+            <wp:extent cx="5765800" cy="3289300"/>
             <wp:effectExtent b="0" l="0" r="0" t="0"/>
             <wp:docPr descr="" id="1" name="Picture"/>
             <a:graphic>
               <a:graphicData uri="http://schemas.openxmlformats.org/drawingml/2006/picture">
                 <pic:pic>
                   <pic:nvPicPr>
-                    <pic:cNvPr descr="images/datenmodell_tagesordnungspunkt.pdf" id="0" name="Picture"/>
+                    <pic:cNvPr descr="images/datenmodell_tagesordnungspunkt.png" id="0" name="Picture"/>
                     <pic:cNvPicPr>
                       <a:picLocks noChangeArrowheads="1" noChangeAspect="1"/>
                     </pic:cNvPicPr>
@@ -3901,7 +3928,7 @@
                   <pic:spPr bwMode="auto">
                     <a:xfrm>
                       <a:off x="0" y="0"/>
-                      <a:ext cx="1524000" cy="1524000"/>
+                      <a:ext cx="5765800" cy="3289300"/>
                     </a:xfrm>
                     <a:prstGeom prst="rect">
                       <a:avLst/>
@@ -4988,14 +5015,14 @@
       <w:r>
         <w:drawing>
           <wp:inline>
-            <wp:extent cx="1524000" cy="1524000"/>
+            <wp:extent cx="5359400" cy="1930400"/>
             <wp:effectExtent b="0" l="0" r="0" t="0"/>
             <wp:docPr descr="" id="1" name="Picture"/>
             <a:graphic>
               <a:graphicData uri="http://schemas.openxmlformats.org/drawingml/2006/picture">
                 <pic:pic>
                   <pic:nvPicPr>
-                    <pic:cNvPr descr="images/datenmodell_stimmabgabe.pdf" id="0" name="Picture"/>
+                    <pic:cNvPr descr="images/datenmodell_stimmabgabe.png" id="0" name="Picture"/>
                     <pic:cNvPicPr>
                       <a:picLocks noChangeArrowheads="1" noChangeAspect="1"/>
                     </pic:cNvPicPr>
@@ -5009,7 +5036,7 @@
                   <pic:spPr bwMode="auto">
                     <a:xfrm>
                       <a:off x="0" y="0"/>
-                      <a:ext cx="1524000" cy="1524000"/>
+                      <a:ext cx="5359400" cy="1930400"/>
                     </a:xfrm>
                     <a:prstGeom prst="rect">
                       <a:avLst/>
@@ -5474,14 +5501,14 @@
       <w:r>
         <w:drawing>
           <wp:inline>
-            <wp:extent cx="1524000" cy="1524000"/>
+            <wp:extent cx="5829300" cy="3136900"/>
             <wp:effectExtent b="0" l="0" r="0" t="0"/>
             <wp:docPr descr="" id="1" name="Picture"/>
             <a:graphic>
               <a:graphicData uri="http://schemas.openxmlformats.org/drawingml/2006/picture">
                 <pic:pic>
                   <pic:nvPicPr>
-                    <pic:cNvPr descr="images/datenmodell_drucksache.pdf" id="0" name="Picture"/>
+                    <pic:cNvPr descr="images/datenmodell_drucksache.png" id="0" name="Picture"/>
                     <pic:cNvPicPr>
                       <a:picLocks noChangeArrowheads="1" noChangeAspect="1"/>
                     </pic:cNvPicPr>
@@ -5495,7 +5522,7 @@
                   <pic:spPr bwMode="auto">
                     <a:xfrm>
                       <a:off x="0" y="0"/>
-                      <a:ext cx="1524000" cy="1524000"/>
+                      <a:ext cx="5829300" cy="3136900"/>
                     </a:xfrm>
                     <a:prstGeom prst="rect">
                       <a:avLst/>
@@ -6690,14 +6717,14 @@
       <w:r>
         <w:drawing>
           <wp:inline>
-            <wp:extent cx="1524000" cy="1524000"/>
+            <wp:extent cx="5854700" cy="3187700"/>
             <wp:effectExtent b="0" l="0" r="0" t="0"/>
             <wp:docPr descr="" id="1" name="Picture"/>
             <a:graphic>
               <a:graphicData uri="http://schemas.openxmlformats.org/drawingml/2006/picture">
                 <pic:pic>
                   <pic:nvPicPr>
-                    <pic:cNvPr descr="images/datenmodell_dokument.pdf" id="0" name="Picture"/>
+                    <pic:cNvPr descr="images/datenmodell_dokument.png" id="0" name="Picture"/>
                     <pic:cNvPicPr>
                       <a:picLocks noChangeArrowheads="1" noChangeAspect="1"/>
                     </pic:cNvPicPr>
@@ -6711,7 +6738,7 @@
                   <pic:spPr bwMode="auto">
                     <a:xfrm>
                       <a:off x="0" y="0"/>
-                      <a:ext cx="1524000" cy="1524000"/>
+                      <a:ext cx="5854700" cy="3187700"/>
                     </a:xfrm>
                     <a:prstGeom prst="rect">
                       <a:avLst/>
@@ -7316,14 +7343,14 @@
       <w:r>
         <w:drawing>
           <wp:inline>
-            <wp:extent cx="1524000" cy="1524000"/>
+            <wp:extent cx="5359400" cy="1892300"/>
             <wp:effectExtent b="0" l="0" r="0" t="0"/>
             <wp:docPr descr="" id="1" name="Picture"/>
             <a:graphic>
               <a:graphicData uri="http://schemas.openxmlformats.org/drawingml/2006/picture">
                 <pic:pic>
                   <pic:nvPicPr>
-                    <pic:cNvPr descr="images/datenmodell_ort.pdf" id="0" name="Picture"/>
+                    <pic:cNvPr descr="images/datenmodell_ort.png" id="0" name="Picture"/>
                     <pic:cNvPicPr>
                       <a:picLocks noChangeArrowheads="1" noChangeAspect="1"/>
                     </pic:cNvPicPr>
@@ -7337,7 +7364,7 @@
                   <pic:spPr bwMode="auto">
                     <a:xfrm>
                       <a:off x="0" y="0"/>
-                      <a:ext cx="1524000" cy="1524000"/>
+                      <a:ext cx="5359400" cy="1892300"/>
                     </a:xfrm>
                     <a:prstGeom prst="rect">
                       <a:avLst/>

</xml_diff>

<commit_message>
Neue Derivate (korrigierte Fußnoten)
</commit_message>
<xml_diff>
--- a/dokument/docx/document.docx
+++ b/dokument/docx/document.docx
@@ -517,16 +517,13 @@
     </w:p>
     <w:p>
       <w:r>
-        <w:t xml:space="preserve">Diese Konvention ist angelehnt an die Definitionen der Begriffe MUST, SHOULD und MAY (bzw. MUST NOT, SHOULD NOT und MAY NOT) aus RFC2119</w:t>
+        <w:t xml:space="preserve">Diese Konvention ist angelehnt an die Definitionen der Begriffe MUST, SHOULD und MAY (bzw. MUST NOT, SHOULD NOT und MAY NOT) aus RFC2119.</w:t>
       </w:r>
       <w:r>
         <w:rPr>
           <w:rStyle w:val="FootnoteReference"/>
         </w:rPr>
         <w:footnoteReference w:id="1"/>
-      </w:r>
-      <w:r>
-        <w:t xml:space="preserve">.</w:t>
       </w:r>
     </w:p>
     <w:p>
@@ -717,6 +714,17 @@
     <w:p>
       <w:r>
         <w:t xml:space="preserve">In diesem Abschnitt werden grundlegenden Konzepte, die von OParl abgedeckt werden, erläutert. Die Erläuterungen sind nicht im engeren Sinne Teil der Spezifikation, sondern dienen dazu, die Anwendungsbereiche von OParl und die Funktionen einer OParl-konformen API verständlicher und konkreter beschreiben zu können.</w:t>
+      </w:r>
+    </w:p>
+    <w:p>
+      <w:r>
+        <w:t xml:space="preserve">Da die Architektur auf der generellen Architektur des World Wide Web (WWW) aufbaut, sind einzelne Konzepte direkt den Begriffen der Architekturbeschreibung des W3-Konsortiums entlehnt.</w:t>
+      </w:r>
+      <w:r>
+        <w:rPr>
+          <w:rStyle w:val="FootnoteReference"/>
+        </w:rPr>
+        <w:footnoteReference w:id="2"/>
       </w:r>
     </w:p>
     <w:bookmarkStart w:id="überblick" w:name="überblick"/>
@@ -8685,7 +8693,7 @@
       <w:r>
         <w:t xml:space="preserve"> </w:t>
       </w:r>
-      <w:hyperlink r:id="link1">
+      <w:hyperlink r:id="link2">
         <w:r>
           <w:rPr>
             <w:rStyle w:val="Hyperlink"/>
@@ -8701,7 +8709,7 @@
       <w:r>
         <w:t xml:space="preserve"> </w:t>
       </w:r>
-      <w:hyperlink r:id="link2">
+      <w:hyperlink r:id="link3">
         <w:r>
           <w:rPr>
             <w:rStyle w:val="Hyperlink"/>
@@ -8717,7 +8725,7 @@
       <w:r>
         <w:t xml:space="preserve"> </w:t>
       </w:r>
-      <w:hyperlink r:id="link3">
+      <w:hyperlink r:id="link4">
         <w:r>
           <w:rPr>
             <w:rStyle w:val="Hyperlink"/>
@@ -8733,7 +8741,7 @@
       <w:r>
         <w:t xml:space="preserve"> </w:t>
       </w:r>
-      <w:hyperlink r:id="link4">
+      <w:hyperlink r:id="link5">
         <w:r>
           <w:rPr>
             <w:rStyle w:val="Hyperlink"/>
@@ -8749,7 +8757,7 @@
       <w:r>
         <w:t xml:space="preserve"> </w:t>
       </w:r>
-      <w:hyperlink r:id="link5">
+      <w:hyperlink r:id="link6">
         <w:r>
           <w:rPr>
             <w:rStyle w:val="Hyperlink"/>
@@ -8765,7 +8773,7 @@
       <w:r>
         <w:t xml:space="preserve"> </w:t>
       </w:r>
-      <w:hyperlink r:id="link6">
+      <w:hyperlink r:id="link7">
         <w:r>
           <w:rPr>
             <w:rStyle w:val="Hyperlink"/>
@@ -8781,7 +8789,7 @@
       <w:r>
         <w:t xml:space="preserve"> </w:t>
       </w:r>
-      <w:hyperlink r:id="link7">
+      <w:hyperlink r:id="link8">
         <w:r>
           <w:rPr>
             <w:rStyle w:val="Hyperlink"/>
@@ -8797,7 +8805,7 @@
       <w:r>
         <w:t xml:space="preserve"> </w:t>
       </w:r>
-      <w:hyperlink r:id="link8">
+      <w:hyperlink r:id="link9">
         <w:r>
           <w:rPr>
             <w:rStyle w:val="Hyperlink"/>
@@ -8813,7 +8821,7 @@
       <w:r>
         <w:t xml:space="preserve"> </w:t>
       </w:r>
-      <w:hyperlink r:id="link9">
+      <w:hyperlink r:id="link10">
         <w:r>
           <w:rPr>
             <w:rStyle w:val="Hyperlink"/>
@@ -8829,7 +8837,7 @@
       <w:r>
         <w:t xml:space="preserve"> </w:t>
       </w:r>
-      <w:hyperlink r:id="link10">
+      <w:hyperlink r:id="link11">
         <w:r>
           <w:rPr>
             <w:rStyle w:val="Hyperlink"/>
@@ -8850,7 +8858,7 @@
       <w:r>
         <w:t xml:space="preserve"> </w:t>
       </w:r>
-      <w:hyperlink r:id="link11">
+      <w:hyperlink r:id="link12">
         <w:r>
           <w:rPr>
             <w:rStyle w:val="Hyperlink"/>
@@ -8866,7 +8874,7 @@
       <w:r>
         <w:t xml:space="preserve"> </w:t>
       </w:r>
-      <w:hyperlink r:id="link12">
+      <w:hyperlink r:id="link13">
         <w:r>
           <w:rPr>
             <w:rStyle w:val="Hyperlink"/>
@@ -8882,7 +8890,7 @@
       <w:r>
         <w:t xml:space="preserve"> </w:t>
       </w:r>
-      <w:hyperlink r:id="link12">
+      <w:hyperlink r:id="link13">
         <w:r>
           <w:rPr>
             <w:rStyle w:val="Hyperlink"/>
@@ -8898,7 +8906,7 @@
       <w:r>
         <w:t xml:space="preserve"> </w:t>
       </w:r>
-      <w:hyperlink r:id="link13">
+      <w:hyperlink r:id="link14">
         <w:r>
           <w:rPr>
             <w:rStyle w:val="Hyperlink"/>
@@ -8914,7 +8922,7 @@
       <w:r>
         <w:t xml:space="preserve"> </w:t>
       </w:r>
-      <w:hyperlink r:id="link14">
+      <w:hyperlink r:id="link15">
         <w:r>
           <w:rPr>
             <w:rStyle w:val="Hyperlink"/>
@@ -8994,7 +9002,7 @@
             <w:footnoteRef/>
           </w:r>
           <w:r>
-            <w:t xml:space="preserve">RFC2119:</w:t>
+            <w:t xml:space="preserve">RFC2119</w:t>
           </w:r>
           <w:r>
             <w:t xml:space="preserve"> </w:t>
@@ -9002,9 +9010,38 @@
           <w:hyperlink r:id="link0">
             <w:r>
               <w:rPr>
+                <w:rStyle w:val="VerbatimChar"/>
                 <w:rStyle w:val="Hyperlink"/>
               </w:rPr>
               <w:t xml:space="preserve">http://tools.ietf.org/html/rfc2119</w:t>
+            </w:r>
+          </w:hyperlink>
+        </w:p>
+      </w:footnote>
+      <w:footnote w:id="2">
+        <w:p>
+          <w:pPr>
+            <w:pStyle w:val="FootnoteText"/>
+          </w:pPr>
+          <w:r>
+            <w:rPr>
+              <w:rStyle w:val="FootnoteReference"/>
+            </w:rPr>
+            <w:footnoteRef/>
+          </w:r>
+          <w:r>
+            <w:t xml:space="preserve">Architecture of the World Wide Web, Volume One.</w:t>
+          </w:r>
+          <w:r>
+            <w:t xml:space="preserve"> </w:t>
+          </w:r>
+          <w:hyperlink r:id="link1">
+            <w:r>
+              <w:rPr>
+                <w:rStyle w:val="VerbatimChar"/>
+                <w:rStyle w:val="Hyperlink"/>
+              </w:rPr>
+              <w:t xml:space="preserve">http://www.w3.org/TR/webarch/</w:t>
             </w:r>
           </w:hyperlink>
         </w:p>

</xml_diff>

<commit_message>
Syntax-Korrektur und neue Derivate
</commit_message>
<xml_diff>
--- a/dokument/docx/document.docx
+++ b/dokument/docx/document.docx
@@ -12683,7 +12683,7 @@
         <w:rPr>
           <w:rStyle w:val="NormalTok"/>
         </w:rPr>
-        <w:t xml:space="preserve">]</w:t>
+        <w:t xml:space="preserve">],</w:t>
       </w:r>
       <w:r>
         <w:br w:type="textWrapping"/>
@@ -12696,21 +12696,15 @@
       </w:r>
       <w:r>
         <w:rPr>
-          <w:rStyle w:val="StringTok"/>
+          <w:rStyle w:val="DataTypeTok"/>
         </w:rPr>
         <w:t xml:space="preserve">"created"</w:t>
       </w:r>
       <w:r>
         <w:rPr>
-          <w:rStyle w:val="ErrorTok"/>
-        </w:rPr>
-        <w:t xml:space="preserve">:</w:t>
-      </w:r>
-      <w:r>
-        <w:rPr>
-          <w:rStyle w:val="NormalTok"/>
-        </w:rPr>
-        <w:t xml:space="preserve"> </w:t>
+          <w:rStyle w:val="NormalTok"/>
+        </w:rPr>
+        <w:t xml:space="preserve">: </w:t>
       </w:r>
       <w:r>
         <w:rPr>
@@ -17922,7 +17916,7 @@
 <file path=word/numbering.xml><?xml version="1.0" encoding="utf-8"?>
 <w:numbering xmlns:w="http://schemas.openxmlformats.org/wordprocessingml/2006/main">
   <w:abstractNum w:abstractNumId="0">
-    <w:nsid w:val="46b48eed"/>
+    <w:nsid w:val="1c0e248c"/>
     <w:multiLevelType w:val="multilevel"/>
     <w:lvl w:ilvl="0">
       <w:numFmt w:val="bullet"/>
@@ -18003,7 +17997,7 @@
     </w:lvl>
   </w:abstractNum>
   <w:abstractNum w:abstractNumId="2">
-    <w:nsid w:val="5a5efd1f"/>
+    <w:nsid w:val="4d055214"/>
     <w:multiLevelType w:val="multilevel"/>
     <w:lvl w:ilvl="0">
       <w:numFmt w:val="bullet"/>
@@ -18084,7 +18078,7 @@
     </w:lvl>
   </w:abstractNum>
   <w:abstractNum w:abstractNumId="10">
-    <w:nsid w:val="c0895051"/>
+    <w:nsid w:val="1b2bf480"/>
     <w:multiLevelType w:val="multilevel"/>
     <w:lvl w:ilvl="0">
       <w:start w:val="1"/>
@@ -18172,7 +18166,7 @@
     </w:lvl>
   </w:abstractNum>
   <w:abstractNum w:abstractNumId="11">
-    <w:nsid w:val="4e90e508"/>
+    <w:nsid w:val="ec304423"/>
     <w:multiLevelType w:val="multilevel"/>
     <w:lvl w:ilvl="0">
       <w:start w:val="2"/>
@@ -18260,7 +18254,7 @@
     </w:lvl>
   </w:abstractNum>
   <w:abstractNum w:abstractNumId="3">
-    <w:nsid w:val="c90f3beb"/>
+    <w:nsid w:val="cecac802"/>
     <w:multiLevelType w:val="multilevel"/>
     <w:lvl w:ilvl="0">
       <w:start w:val="5"/>
@@ -18348,7 +18342,7 @@
     </w:lvl>
   </w:abstractNum>
   <w:abstractNum w:abstractNumId="4">
-    <w:nsid w:val="affc8362"/>
+    <w:nsid w:val="9e6009be"/>
     <w:multiLevelType w:val="multilevel"/>
     <w:lvl w:ilvl="0">
       <w:start w:val="6"/>
@@ -18436,7 +18430,7 @@
     </w:lvl>
   </w:abstractNum>
   <w:abstractNum w:abstractNumId="5">
-    <w:nsid w:val="2bf4e3eb"/>
+    <w:nsid w:val="115ba91f"/>
     <w:multiLevelType w:val="multilevel"/>
     <w:lvl w:ilvl="0">
       <w:start w:val="7"/>
@@ -18524,7 +18518,7 @@
     </w:lvl>
   </w:abstractNum>
   <w:abstractNum w:abstractNumId="6">
-    <w:nsid w:val="7580e0e9"/>
+    <w:nsid w:val="80362983"/>
     <w:multiLevelType w:val="multilevel"/>
     <w:lvl w:ilvl="0">
       <w:start w:val="9"/>
@@ -18612,7 +18606,7 @@
     </w:lvl>
   </w:abstractNum>
   <w:abstractNum w:abstractNumId="7">
-    <w:nsid w:val="6c47e5b5"/>
+    <w:nsid w:val="148541c5"/>
     <w:multiLevelType w:val="multilevel"/>
     <w:lvl w:ilvl="0">
       <w:start w:val="17"/>
@@ -18700,7 +18694,7 @@
     </w:lvl>
   </w:abstractNum>
   <w:abstractNum w:abstractNumId="8">
-    <w:nsid w:val="7a59e1f5"/>
+    <w:nsid w:val="7eadd493"/>
     <w:multiLevelType w:val="multilevel"/>
     <w:lvl w:ilvl="0">
       <w:start w:val="22"/>
@@ -18788,7 +18782,7 @@
     </w:lvl>
   </w:abstractNum>
   <w:abstractNum w:abstractNumId="9">
-    <w:nsid w:val="5945b3cc"/>
+    <w:nsid w:val="7761861c"/>
     <w:multiLevelType w:val="multilevel"/>
     <w:lvl w:ilvl="0">
       <w:start w:val="26"/>

</xml_diff>

<commit_message>
Wieder Syntax, wieder neue Derivate
</commit_message>
<xml_diff>
--- a/dokument/docx/document.docx
+++ b/dokument/docx/document.docx
@@ -12713,6 +12713,12 @@
         <w:t xml:space="preserve">"2012-01-06T12:01:00+01:00"</w:t>
       </w:r>
       <w:r>
+        <w:rPr>
+          <w:rStyle w:val="NormalTok"/>
+        </w:rPr>
+        <w:t xml:space="preserve">,</w:t>
+      </w:r>
+      <w:r>
         <w:br w:type="textWrapping"/>
       </w:r>
       <w:r>
@@ -12723,21 +12729,15 @@
       </w:r>
       <w:r>
         <w:rPr>
-          <w:rStyle w:val="StringTok"/>
+          <w:rStyle w:val="DataTypeTok"/>
         </w:rPr>
         <w:t xml:space="preserve">"lastModified"</w:t>
       </w:r>
       <w:r>
         <w:rPr>
-          <w:rStyle w:val="ErrorTok"/>
-        </w:rPr>
-        <w:t xml:space="preserve">:</w:t>
-      </w:r>
-      <w:r>
-        <w:rPr>
-          <w:rStyle w:val="NormalTok"/>
-        </w:rPr>
-        <w:t xml:space="preserve"> </w:t>
+          <w:rStyle w:val="NormalTok"/>
+        </w:rPr>
+        <w:t xml:space="preserve">: </w:t>
       </w:r>
       <w:r>
         <w:rPr>
@@ -17916,7 +17916,7 @@
 <file path=word/numbering.xml><?xml version="1.0" encoding="utf-8"?>
 <w:numbering xmlns:w="http://schemas.openxmlformats.org/wordprocessingml/2006/main">
   <w:abstractNum w:abstractNumId="0">
-    <w:nsid w:val="1c0e248c"/>
+    <w:nsid w:val="92b34f75"/>
     <w:multiLevelType w:val="multilevel"/>
     <w:lvl w:ilvl="0">
       <w:numFmt w:val="bullet"/>
@@ -17997,7 +17997,7 @@
     </w:lvl>
   </w:abstractNum>
   <w:abstractNum w:abstractNumId="2">
-    <w:nsid w:val="4d055214"/>
+    <w:nsid w:val="305ee3a8"/>
     <w:multiLevelType w:val="multilevel"/>
     <w:lvl w:ilvl="0">
       <w:numFmt w:val="bullet"/>
@@ -18078,7 +18078,7 @@
     </w:lvl>
   </w:abstractNum>
   <w:abstractNum w:abstractNumId="10">
-    <w:nsid w:val="1b2bf480"/>
+    <w:nsid w:val="e042c775"/>
     <w:multiLevelType w:val="multilevel"/>
     <w:lvl w:ilvl="0">
       <w:start w:val="1"/>
@@ -18166,7 +18166,7 @@
     </w:lvl>
   </w:abstractNum>
   <w:abstractNum w:abstractNumId="11">
-    <w:nsid w:val="ec304423"/>
+    <w:nsid w:val="3a02819c"/>
     <w:multiLevelType w:val="multilevel"/>
     <w:lvl w:ilvl="0">
       <w:start w:val="2"/>
@@ -18254,7 +18254,7 @@
     </w:lvl>
   </w:abstractNum>
   <w:abstractNum w:abstractNumId="3">
-    <w:nsid w:val="cecac802"/>
+    <w:nsid w:val="c07a013b"/>
     <w:multiLevelType w:val="multilevel"/>
     <w:lvl w:ilvl="0">
       <w:start w:val="5"/>
@@ -18342,7 +18342,7 @@
     </w:lvl>
   </w:abstractNum>
   <w:abstractNum w:abstractNumId="4">
-    <w:nsid w:val="9e6009be"/>
+    <w:nsid w:val="ae542b0e"/>
     <w:multiLevelType w:val="multilevel"/>
     <w:lvl w:ilvl="0">
       <w:start w:val="6"/>
@@ -18430,7 +18430,7 @@
     </w:lvl>
   </w:abstractNum>
   <w:abstractNum w:abstractNumId="5">
-    <w:nsid w:val="115ba91f"/>
+    <w:nsid w:val="2eb5f8f2"/>
     <w:multiLevelType w:val="multilevel"/>
     <w:lvl w:ilvl="0">
       <w:start w:val="7"/>
@@ -18518,7 +18518,7 @@
     </w:lvl>
   </w:abstractNum>
   <w:abstractNum w:abstractNumId="6">
-    <w:nsid w:val="80362983"/>
+    <w:nsid w:val="9dc33df4"/>
     <w:multiLevelType w:val="multilevel"/>
     <w:lvl w:ilvl="0">
       <w:start w:val="9"/>
@@ -18606,7 +18606,7 @@
     </w:lvl>
   </w:abstractNum>
   <w:abstractNum w:abstractNumId="7">
-    <w:nsid w:val="148541c5"/>
+    <w:nsid w:val="85ecf58e"/>
     <w:multiLevelType w:val="multilevel"/>
     <w:lvl w:ilvl="0">
       <w:start w:val="17"/>
@@ -18694,7 +18694,7 @@
     </w:lvl>
   </w:abstractNum>
   <w:abstractNum w:abstractNumId="8">
-    <w:nsid w:val="7eadd493"/>
+    <w:nsid w:val="fd6aace0"/>
     <w:multiLevelType w:val="multilevel"/>
     <w:lvl w:ilvl="0">
       <w:start w:val="22"/>
@@ -18782,7 +18782,7 @@
     </w:lvl>
   </w:abstractNum>
   <w:abstractNum w:abstractNumId="9">
-    <w:nsid w:val="7761861c"/>
+    <w:nsid w:val="e90dc979"/>
     <w:multiLevelType w:val="multilevel"/>
     <w:lvl w:ilvl="0">
       <w:start w:val="26"/>

</xml_diff>